<commit_message>
Correción de la pregunta 29
</commit_message>
<xml_diff>
--- a/preguntas de python certificacion.docx
+++ b/preguntas de python certificacion.docx
@@ -64,10 +64,12 @@
         <w:t>(</w:t>
       </w:r>
       <w:proofErr w:type="spellStart"/>
+      <w:proofErr w:type="gramStart"/>
       <w:r>
         <w:t>data.format</w:t>
       </w:r>
       <w:proofErr w:type="spellEnd"/>
+      <w:proofErr w:type="gramEnd"/>
       <w:r>
         <w:t>(</w:t>
       </w:r>
@@ -494,11 +496,19 @@
       </w:r>
       <w:proofErr w:type="spellStart"/>
       <w:r>
-        <w:t>det_name</w:t>
-      </w:r>
-      <w:proofErr w:type="spellEnd"/>
-      <w:r>
-        <w:t>()</w:t>
+        <w:t>det_</w:t>
+      </w:r>
+      <w:proofErr w:type="gramStart"/>
+      <w:r>
+        <w:t>name</w:t>
+      </w:r>
+      <w:proofErr w:type="spellEnd"/>
+      <w:r>
+        <w:t>(</w:t>
+      </w:r>
+      <w:proofErr w:type="gramEnd"/>
+      <w:r>
+        <w:t>)</w:t>
       </w:r>
     </w:p>
     <w:p>
@@ -514,11 +524,19 @@
       </w:r>
       <w:proofErr w:type="spellStart"/>
       <w:r>
-        <w:t>calc_calories</w:t>
-      </w:r>
-      <w:proofErr w:type="spellEnd"/>
-      <w:r>
-        <w:t xml:space="preserve">(miles, </w:t>
+        <w:t>calc_</w:t>
+      </w:r>
+      <w:proofErr w:type="gramStart"/>
+      <w:r>
+        <w:t>calories</w:t>
+      </w:r>
+      <w:proofErr w:type="spellEnd"/>
+      <w:r>
+        <w:t>(</w:t>
+      </w:r>
+      <w:proofErr w:type="gramEnd"/>
+      <w:r>
+        <w:t xml:space="preserve">miles, </w:t>
       </w:r>
       <w:proofErr w:type="spellStart"/>
       <w:r>
@@ -648,13 +666,21 @@
       </w:r>
       <w:proofErr w:type="spellEnd"/>
       <w:r>
-        <w:t xml:space="preserve"> debe usarse en las líneas 03 y 04</w:t>
+        <w:t xml:space="preserve"> debe usarse en las líneas 03 y </w:t>
+      </w:r>
+      <w:proofErr w:type="gramStart"/>
+      <w:r>
+        <w:t>04</w:t>
       </w:r>
       <w:r>
         <w:t xml:space="preserve"> </w:t>
       </w:r>
       <w:r>
-        <w:t xml:space="preserve"> (V)</w:t>
+        <w:t xml:space="preserve"> (</w:t>
+      </w:r>
+      <w:proofErr w:type="gramEnd"/>
+      <w:r>
+        <w:t>V)</w:t>
       </w:r>
     </w:p>
     <w:p>
@@ -768,12 +794,17 @@
         </w:numPr>
       </w:pPr>
       <w:proofErr w:type="spellStart"/>
+      <w:proofErr w:type="gramStart"/>
       <w:r>
         <w:t>Alph</w:t>
       </w:r>
       <w:proofErr w:type="spellEnd"/>
       <w:r>
-        <w:t xml:space="preserve">[3:15] -&gt; </w:t>
+        <w:t>[</w:t>
+      </w:r>
+      <w:proofErr w:type="gramEnd"/>
+      <w:r>
+        <w:t xml:space="preserve">3:15] -&gt; </w:t>
       </w:r>
       <w:proofErr w:type="spellStart"/>
       <w:r>
@@ -790,12 +821,17 @@
         </w:numPr>
       </w:pPr>
       <w:proofErr w:type="spellStart"/>
+      <w:proofErr w:type="gramStart"/>
       <w:r>
         <w:t>Alph</w:t>
       </w:r>
       <w:proofErr w:type="spellEnd"/>
       <w:r>
-        <w:t>[3:15:3] -&gt;</w:t>
+        <w:t>[</w:t>
+      </w:r>
+      <w:proofErr w:type="gramEnd"/>
+      <w:r>
+        <w:t>3:15:3] -&gt;</w:t>
       </w:r>
       <w:proofErr w:type="spellStart"/>
       <w:r>
@@ -812,12 +848,17 @@
         </w:numPr>
       </w:pPr>
       <w:proofErr w:type="spellStart"/>
+      <w:proofErr w:type="gramStart"/>
       <w:r>
         <w:t>Alph</w:t>
       </w:r>
       <w:proofErr w:type="spellEnd"/>
       <w:r>
-        <w:t>[15:3:-3] -&gt;</w:t>
+        <w:t>[</w:t>
+      </w:r>
+      <w:proofErr w:type="gramEnd"/>
+      <w:r>
+        <w:t>15:3:-3] -&gt;</w:t>
       </w:r>
       <w:proofErr w:type="spellStart"/>
       <w:r>
@@ -838,8 +879,13 @@
         <w:t>Alph</w:t>
       </w:r>
       <w:proofErr w:type="spellEnd"/>
-      <w:r>
-        <w:t>[::-3] -&gt;</w:t>
+      <w:proofErr w:type="gramStart"/>
+      <w:r>
+        <w:t>[::</w:t>
+      </w:r>
+      <w:proofErr w:type="gramEnd"/>
+      <w:r>
+        <w:t>-3] -&gt;</w:t>
       </w:r>
       <w:proofErr w:type="spellStart"/>
       <w:r>
@@ -909,7 +955,15 @@
     </w:p>
     <w:p>
       <w:r>
-        <w:t>Data = input()</w:t>
+        <w:t xml:space="preserve">Data = </w:t>
+      </w:r>
+      <w:proofErr w:type="gramStart"/>
+      <w:r>
+        <w:t>input(</w:t>
+      </w:r>
+      <w:proofErr w:type="gramEnd"/>
+      <w:r>
+        <w:t>)</w:t>
       </w:r>
     </w:p>
     <w:p>
@@ -987,12 +1041,17 @@
         <w:t xml:space="preserve">Una llamada de función de </w:t>
       </w:r>
       <w:proofErr w:type="spellStart"/>
+      <w:proofErr w:type="gramStart"/>
       <w:r>
         <w:t>grosspay</w:t>
       </w:r>
       <w:proofErr w:type="spellEnd"/>
       <w:r>
-        <w:t>() creara un error de sintaxis.</w:t>
+        <w:t>(</w:t>
+      </w:r>
+      <w:proofErr w:type="gramEnd"/>
+      <w:r>
+        <w:t>) creara un error de sintaxis.</w:t>
       </w:r>
       <w:r>
         <w:t xml:space="preserve"> (F)</w:t>
@@ -1030,6 +1089,7 @@
         <w:t xml:space="preserve">Una llamada de función de </w:t>
       </w:r>
       <w:proofErr w:type="spellStart"/>
+      <w:proofErr w:type="gramStart"/>
       <w:r>
         <w:t>grosspay</w:t>
       </w:r>
@@ -1038,6 +1098,7 @@
         <w:t>(</w:t>
       </w:r>
       <w:proofErr w:type="spellStart"/>
+      <w:proofErr w:type="gramEnd"/>
       <w:r>
         <w:t>pieces</w:t>
       </w:r>
@@ -1199,12 +1260,17 @@
         </w:numPr>
       </w:pPr>
       <w:proofErr w:type="spellStart"/>
+      <w:proofErr w:type="gramStart"/>
       <w:r>
         <w:t>Float</w:t>
       </w:r>
       <w:proofErr w:type="spellEnd"/>
       <w:r>
-        <w:t>(input(“</w:t>
+        <w:t>(</w:t>
+      </w:r>
+      <w:proofErr w:type="gramEnd"/>
+      <w:r>
+        <w:t>input(“</w:t>
       </w:r>
       <w:proofErr w:type="spellStart"/>
       <w:r>
@@ -1240,12 +1306,17 @@
         </w:numPr>
       </w:pPr>
       <w:proofErr w:type="spellStart"/>
+      <w:proofErr w:type="gramStart"/>
       <w:r>
         <w:t>Print</w:t>
       </w:r>
       <w:proofErr w:type="spellEnd"/>
       <w:r>
-        <w:t>(“</w:t>
+        <w:t>(</w:t>
+      </w:r>
+      <w:proofErr w:type="gramEnd"/>
+      <w:r>
+        <w:t>“</w:t>
       </w:r>
       <w:proofErr w:type="spellStart"/>
       <w:r>
@@ -1313,6 +1384,7 @@
         </w:numPr>
       </w:pPr>
       <w:proofErr w:type="spellStart"/>
+      <w:proofErr w:type="gramStart"/>
       <w:r>
         <w:t>Format</w:t>
       </w:r>
@@ -1321,6 +1393,7 @@
         <w:t>(</w:t>
       </w:r>
       <w:proofErr w:type="spellStart"/>
+      <w:proofErr w:type="gramEnd"/>
       <w:r>
         <w:t>average</w:t>
       </w:r>
@@ -1404,7 +1477,15 @@
       </w:r>
       <w:proofErr w:type="spellEnd"/>
       <w:r>
-        <w:t xml:space="preserve"> (n!=0):</w:t>
+        <w:t xml:space="preserve"> (</w:t>
+      </w:r>
+      <w:proofErr w:type="gramStart"/>
+      <w:r>
+        <w:t>n!=</w:t>
+      </w:r>
+      <w:proofErr w:type="gramEnd"/>
+      <w:r>
+        <w:t>0):</w:t>
       </w:r>
     </w:p>
     <w:p>
@@ -1460,7 +1541,15 @@
       </w:r>
       <w:proofErr w:type="spellEnd"/>
       <w:r>
-        <w:t xml:space="preserve"> n == 3 : break</w:t>
+        <w:t xml:space="preserve"> n == </w:t>
+      </w:r>
+      <w:proofErr w:type="gramStart"/>
+      <w:r>
+        <w:t>3 :</w:t>
+      </w:r>
+      <w:proofErr w:type="gramEnd"/>
+      <w:r>
+        <w:t xml:space="preserve"> break</w:t>
       </w:r>
     </w:p>
     <w:p>
@@ -1715,10 +1804,12 @@
         <w:t xml:space="preserve">d = </w:t>
       </w:r>
       <w:proofErr w:type="spellStart"/>
+      <w:proofErr w:type="gramStart"/>
       <w:r>
         <w:t>datetime.datetime</w:t>
       </w:r>
       <w:proofErr w:type="spellEnd"/>
+      <w:proofErr w:type="gramEnd"/>
       <w:r>
         <w:t>(2017,4,7)</w:t>
       </w:r>
@@ -1837,7 +1928,15 @@
     </w:p>
     <w:p>
       <w:r>
-        <w:t xml:space="preserve">R= Necesita importar  la biblioteca os </w:t>
+        <w:t xml:space="preserve">R= Necesita </w:t>
+      </w:r>
+      <w:proofErr w:type="gramStart"/>
+      <w:r>
+        <w:t>importar  la</w:t>
+      </w:r>
+      <w:proofErr w:type="gramEnd"/>
+      <w:r>
+        <w:t xml:space="preserve"> biblioteca os </w:t>
       </w:r>
     </w:p>
     <w:p>
@@ -2062,10 +2161,12 @@
         <w:t xml:space="preserve">= </w:t>
       </w:r>
       <w:proofErr w:type="spellStart"/>
+      <w:proofErr w:type="gramStart"/>
       <w:r>
         <w:t>random.randint</w:t>
       </w:r>
       <w:proofErr w:type="spellEnd"/>
+      <w:proofErr w:type="gramEnd"/>
       <w:r>
         <w:t>(1,50)</w:t>
       </w:r>
@@ -2087,10 +2188,12 @@
         <w:t xml:space="preserve"> = </w:t>
       </w:r>
       <w:proofErr w:type="spellStart"/>
+      <w:proofErr w:type="gramStart"/>
       <w:r>
         <w:t>random.choice</w:t>
       </w:r>
       <w:proofErr w:type="spellEnd"/>
+      <w:proofErr w:type="gramEnd"/>
       <w:r>
         <w:t>(</w:t>
       </w:r>
@@ -2444,13 +2547,18 @@
       </w:pPr>
       <w:proofErr w:type="spellStart"/>
       <w:r>
-        <w:t>backward_name</w:t>
+        <w:t>backward_</w:t>
+      </w:r>
+      <w:proofErr w:type="gramStart"/>
+      <w:r>
+        <w:t>name</w:t>
       </w:r>
       <w:proofErr w:type="spellEnd"/>
       <w:r>
         <w:t>[</w:t>
       </w:r>
       <w:proofErr w:type="spellStart"/>
+      <w:proofErr w:type="gramEnd"/>
       <w:r>
         <w:t>length</w:t>
       </w:r>
@@ -2517,7 +2625,15 @@
     </w:p>
     <w:p>
       <w:r>
-        <w:t>Va a escribir  un programa que calcule el año de nacimiento de los usuarios. El programa pide a los usuarios que indiquen su edad (</w:t>
+        <w:t xml:space="preserve">Va a </w:t>
+      </w:r>
+      <w:proofErr w:type="gramStart"/>
+      <w:r>
+        <w:t>escribir  un</w:t>
+      </w:r>
+      <w:proofErr w:type="gramEnd"/>
+      <w:r>
+        <w:t xml:space="preserve"> programa que calcule el año de nacimiento de los usuarios. El programa pide a los usuarios que indiquen su edad (</w:t>
       </w:r>
       <w:proofErr w:type="spellStart"/>
       <w:r>
@@ -3045,12 +3161,17 @@
         <w:t>(</w:t>
       </w:r>
       <w:proofErr w:type="spellStart"/>
+      <w:proofErr w:type="gramStart"/>
       <w:r>
         <w:t>randrange</w:t>
       </w:r>
       <w:proofErr w:type="spellEnd"/>
       <w:r>
-        <w:t>(5,105,5)</w:t>
+        <w:t>(</w:t>
+      </w:r>
+      <w:proofErr w:type="gramEnd"/>
+      <w:r>
+        <w:t>5,105,5)</w:t>
       </w:r>
     </w:p>
     <w:p>
@@ -3102,12 +3223,17 @@
         <w:t>(</w:t>
       </w:r>
       <w:proofErr w:type="spellStart"/>
+      <w:proofErr w:type="gramStart"/>
       <w:r>
         <w:t>randint</w:t>
       </w:r>
       <w:proofErr w:type="spellEnd"/>
       <w:r>
-        <w:t>(1,20)*5</w:t>
+        <w:t>(</w:t>
+      </w:r>
+      <w:proofErr w:type="gramEnd"/>
+      <w:r>
+        <w:t>1,20)*5</w:t>
       </w:r>
     </w:p>
     <w:p>
@@ -3203,11 +3329,19 @@
       </w:r>
       <w:proofErr w:type="spellStart"/>
       <w:r>
-        <w:t>increment_score</w:t>
-      </w:r>
-      <w:proofErr w:type="spellEnd"/>
-      <w:r>
-        <w:t xml:space="preserve">(score, bonus, </w:t>
+        <w:t>increment_</w:t>
+      </w:r>
+      <w:proofErr w:type="gramStart"/>
+      <w:r>
+        <w:t>score</w:t>
+      </w:r>
+      <w:proofErr w:type="spellEnd"/>
+      <w:r>
+        <w:t>(</w:t>
+      </w:r>
+      <w:proofErr w:type="gramEnd"/>
+      <w:r>
+        <w:t xml:space="preserve">score, bonus, </w:t>
       </w:r>
       <w:proofErr w:type="spellStart"/>
       <w:r>
@@ -3514,7 +3648,15 @@
     </w:p>
     <w:p>
       <w:r>
-        <w:t>Va a crear un script de comercio electrónico que aceptara texto de entrada del usuario y devolverá los datos en un formato delimitado por comas.</w:t>
+        <w:t xml:space="preserve">Va a crear un script de comercio electrónico que </w:t>
+      </w:r>
+      <w:proofErr w:type="gramStart"/>
+      <w:r>
+        <w:t>aceptara</w:t>
+      </w:r>
+      <w:proofErr w:type="gramEnd"/>
+      <w:r>
+        <w:t xml:space="preserve"> texto de entrada del usuario y devolverá los datos en un formato delimitado por comas.</w:t>
       </w:r>
     </w:p>
     <w:p>
@@ -3529,7 +3671,15 @@
       </w:r>
       <w:proofErr w:type="spellEnd"/>
       <w:r>
-        <w:t xml:space="preserve"> = input(“</w:t>
+        <w:t xml:space="preserve"> = </w:t>
+      </w:r>
+      <w:proofErr w:type="gramStart"/>
+      <w:r>
+        <w:t>input(</w:t>
+      </w:r>
+      <w:proofErr w:type="gramEnd"/>
+      <w:r>
+        <w:t>“</w:t>
       </w:r>
       <w:proofErr w:type="spellStart"/>
       <w:r>
@@ -3650,12 +3800,17 @@
         </w:numPr>
       </w:pPr>
       <w:proofErr w:type="spellStart"/>
+      <w:proofErr w:type="gramStart"/>
       <w:r>
         <w:t>Print</w:t>
       </w:r>
       <w:proofErr w:type="spellEnd"/>
       <w:r>
-        <w:t xml:space="preserve">(‘”’ + </w:t>
+        <w:t>(</w:t>
+      </w:r>
+      <w:proofErr w:type="gramEnd"/>
+      <w:r>
+        <w:t xml:space="preserve">‘”’ + </w:t>
       </w:r>
       <w:proofErr w:type="spellStart"/>
       <w:r>
@@ -3675,12 +3830,17 @@
         </w:numPr>
       </w:pPr>
       <w:proofErr w:type="spellStart"/>
+      <w:proofErr w:type="gramStart"/>
       <w:r>
         <w:t>Print</w:t>
       </w:r>
       <w:proofErr w:type="spellEnd"/>
       <w:r>
-        <w:t>(‘”{0}”,{1}”.</w:t>
+        <w:t>(</w:t>
+      </w:r>
+      <w:proofErr w:type="gramEnd"/>
+      <w:r>
+        <w:t>‘”{0}”,{1}”.</w:t>
       </w:r>
       <w:proofErr w:type="spellStart"/>
       <w:r>
@@ -3830,8 +3990,13 @@
           <w:numId w:val="20"/>
         </w:numPr>
       </w:pPr>
-      <w:r>
-        <w:t>Open(‘myFile.txt’, ‘w’)</w:t>
+      <w:proofErr w:type="gramStart"/>
+      <w:r>
+        <w:t>Open(</w:t>
+      </w:r>
+      <w:proofErr w:type="gramEnd"/>
+      <w:r>
+        <w:t>‘myFile.txt’, ‘w’)</w:t>
       </w:r>
     </w:p>
     <w:p>
@@ -3898,12 +4063,114 @@
     <w:p/>
     <w:p>
       <w:r>
-        <w:rPr>
-          <w:highlight w:val="yellow"/>
-        </w:rPr>
         <w:t>Pregunta 29</w:t>
       </w:r>
     </w:p>
+    <w:p>
+      <w:r>
+        <w:t xml:space="preserve">R= </w:t>
+      </w:r>
+    </w:p>
+    <w:p>
+      <w:pPr>
+        <w:pStyle w:val="Prrafodelista"/>
+        <w:numPr>
+          <w:ilvl w:val="0"/>
+          <w:numId w:val="28"/>
+        </w:numPr>
+      </w:pPr>
+      <w:r>
+        <w:t xml:space="preserve">Una instrucción try puede tener una o varias clausulas </w:t>
+      </w:r>
+      <w:proofErr w:type="spellStart"/>
+      <w:r>
+        <w:t>exce</w:t>
+      </w:r>
+      <w:r>
+        <w:t>pt</w:t>
+      </w:r>
+      <w:proofErr w:type="spellEnd"/>
+      <w:r>
+        <w:t xml:space="preserve"> (Verdadero)</w:t>
+      </w:r>
+    </w:p>
+    <w:p>
+      <w:pPr>
+        <w:pStyle w:val="Prrafodelista"/>
+        <w:numPr>
+          <w:ilvl w:val="0"/>
+          <w:numId w:val="28"/>
+        </w:numPr>
+      </w:pPr>
+      <w:r>
+        <w:t xml:space="preserve">Una instrucción try puede tener una clausula </w:t>
+      </w:r>
+      <w:proofErr w:type="spellStart"/>
+      <w:r>
+        <w:t>finally</w:t>
+      </w:r>
+      <w:proofErr w:type="spellEnd"/>
+      <w:r>
+        <w:t xml:space="preserve"> sin una cláusula </w:t>
+      </w:r>
+      <w:proofErr w:type="spellStart"/>
+      <w:r>
+        <w:t>except</w:t>
+      </w:r>
+      <w:proofErr w:type="spellEnd"/>
+      <w:r>
+        <w:t xml:space="preserve"> (Verdadero)</w:t>
+      </w:r>
+    </w:p>
+    <w:p>
+      <w:pPr>
+        <w:pStyle w:val="Prrafodelista"/>
+        <w:numPr>
+          <w:ilvl w:val="0"/>
+          <w:numId w:val="28"/>
+        </w:numPr>
+      </w:pPr>
+      <w:r>
+        <w:t xml:space="preserve">Una instrucción try puede tener una clausula </w:t>
+      </w:r>
+      <w:proofErr w:type="spellStart"/>
+      <w:r>
+        <w:t>finally</w:t>
+      </w:r>
+      <w:proofErr w:type="spellEnd"/>
+      <w:r>
+        <w:t xml:space="preserve"> y una cláusula </w:t>
+      </w:r>
+      <w:proofErr w:type="spellStart"/>
+      <w:r>
+        <w:t>exceot</w:t>
+      </w:r>
+      <w:proofErr w:type="spellEnd"/>
+      <w:r>
+        <w:t xml:space="preserve"> (Verdadero)</w:t>
+      </w:r>
+    </w:p>
+    <w:p>
+      <w:pPr>
+        <w:pStyle w:val="Prrafodelista"/>
+        <w:numPr>
+          <w:ilvl w:val="0"/>
+          <w:numId w:val="28"/>
+        </w:numPr>
+      </w:pPr>
+      <w:r>
+        <w:t xml:space="preserve">Una instrucción try puede tener una o varias clausulas </w:t>
+      </w:r>
+      <w:proofErr w:type="spellStart"/>
+      <w:r>
+        <w:t>finally</w:t>
+      </w:r>
+      <w:proofErr w:type="spellEnd"/>
+      <w:r>
+        <w:t>. (falso</w:t>
+      </w:r>
+    </w:p>
+    <w:p/>
     <w:p/>
     <w:p>
       <w:r>
@@ -4016,13 +4283,18 @@
       </w:r>
       <w:proofErr w:type="spellStart"/>
       <w:r>
-        <w:t>get_first_line</w:t>
+        <w:t>get_first_</w:t>
+      </w:r>
+      <w:proofErr w:type="gramStart"/>
+      <w:r>
+        <w:t>line</w:t>
       </w:r>
       <w:proofErr w:type="spellEnd"/>
       <w:r>
         <w:t>(</w:t>
       </w:r>
       <w:proofErr w:type="spellStart"/>
+      <w:proofErr w:type="gramEnd"/>
       <w:r>
         <w:t>filename</w:t>
       </w:r>
@@ -4069,8 +4341,13 @@
         <w:t xml:space="preserve"> </w:t>
       </w:r>
       <w:proofErr w:type="spellStart"/>
-      <w:r>
-        <w:t>os.path.isfile</w:t>
+      <w:proofErr w:type="gramStart"/>
+      <w:r>
+        <w:t>os.path</w:t>
+      </w:r>
+      <w:proofErr w:type="gramEnd"/>
+      <w:r>
+        <w:t>.isfile</w:t>
       </w:r>
       <w:proofErr w:type="spellEnd"/>
       <w:r>
@@ -4099,9 +4376,14 @@
       </w:r>
       <w:proofErr w:type="spellEnd"/>
       <w:r>
-        <w:t xml:space="preserve"> open(</w:t>
-      </w:r>
-      <w:proofErr w:type="spellStart"/>
+        <w:t xml:space="preserve"> </w:t>
+      </w:r>
+      <w:proofErr w:type="gramStart"/>
+      <w:r>
+        <w:t>open(</w:t>
+      </w:r>
+      <w:proofErr w:type="spellStart"/>
+      <w:proofErr w:type="gramEnd"/>
       <w:r>
         <w:t>filename</w:t>
       </w:r>
@@ -4127,10 +4409,12 @@
         <w:t xml:space="preserve"> </w:t>
       </w:r>
       <w:proofErr w:type="spellStart"/>
+      <w:proofErr w:type="gramStart"/>
       <w:r>
         <w:t>file.readine</w:t>
       </w:r>
       <w:proofErr w:type="spellEnd"/>
+      <w:proofErr w:type="gramEnd"/>
       <w:r>
         <w:t>()</w:t>
       </w:r>
@@ -4179,6 +4463,7 @@
         <w:rPr>
           <w:noProof/>
         </w:rPr>
+        <w:lastRenderedPageBreak/>
         <w:drawing>
           <wp:inline distT="0" distB="0" distL="0" distR="0" wp14:anchorId="34E86A3E" wp14:editId="38A92927">
             <wp:extent cx="5612130" cy="3642360"/>
@@ -4333,6 +4618,7 @@
         <w:rPr>
           <w:noProof/>
         </w:rPr>
+        <w:lastRenderedPageBreak/>
         <w:drawing>
           <wp:inline distT="0" distB="0" distL="0" distR="0" wp14:anchorId="7575AAFB" wp14:editId="0A4CC0A0">
             <wp:extent cx="5612130" cy="3707130"/>
@@ -4421,7 +4707,15 @@
       </w:r>
       <w:proofErr w:type="spellEnd"/>
       <w:r>
-        <w:t xml:space="preserve"> = input(“</w:t>
+        <w:t xml:space="preserve"> = </w:t>
+      </w:r>
+      <w:proofErr w:type="gramStart"/>
+      <w:r>
+        <w:t>input(</w:t>
+      </w:r>
+      <w:proofErr w:type="gramEnd"/>
+      <w:r>
+        <w:t>“</w:t>
       </w:r>
       <w:proofErr w:type="spellStart"/>
       <w:r>
@@ -4465,10 +4759,12 @@
         <w:t xml:space="preserve"> </w:t>
       </w:r>
       <w:proofErr w:type="spellStart"/>
+      <w:proofErr w:type="gramStart"/>
       <w:r>
         <w:t>name.lower</w:t>
       </w:r>
       <w:proofErr w:type="spellEnd"/>
+      <w:proofErr w:type="gramEnd"/>
       <w:r>
         <w:t xml:space="preserve">() == </w:t>
       </w:r>
@@ -4525,10 +4821,12 @@
         <w:t xml:space="preserve"> </w:t>
       </w:r>
       <w:proofErr w:type="spellStart"/>
+      <w:proofErr w:type="gramStart"/>
       <w:r>
         <w:t>name.upper</w:t>
       </w:r>
       <w:proofErr w:type="spellEnd"/>
+      <w:proofErr w:type="gramEnd"/>
       <w:r>
         <w:t xml:space="preserve">() == </w:t>
       </w:r>
@@ -4592,6 +4890,7 @@
         <w:rPr>
           <w:noProof/>
         </w:rPr>
+        <w:lastRenderedPageBreak/>
         <w:drawing>
           <wp:inline distT="0" distB="0" distL="0" distR="0" wp14:anchorId="47697D01" wp14:editId="0F2F41F8">
             <wp:extent cx="5612130" cy="3803015"/>
@@ -4771,11 +5070,16 @@
         </w:numPr>
       </w:pPr>
       <w:proofErr w:type="spellStart"/>
+      <w:proofErr w:type="gramStart"/>
       <w:r>
         <w:t>Os.p</w:t>
       </w:r>
       <w:r>
-        <w:t>ath.isfile</w:t>
+        <w:t>ath</w:t>
+      </w:r>
+      <w:proofErr w:type="gramEnd"/>
+      <w:r>
+        <w:t>.isfile</w:t>
       </w:r>
       <w:proofErr w:type="spellEnd"/>
       <w:r>
@@ -4799,10 +5103,12 @@
         <w:t>(</w:t>
       </w:r>
       <w:proofErr w:type="spellStart"/>
+      <w:proofErr w:type="gramStart"/>
       <w:r>
         <w:t>file.read</w:t>
       </w:r>
       <w:proofErr w:type="spellEnd"/>
+      <w:proofErr w:type="gramEnd"/>
       <w:r>
         <w:t>())</w:t>
       </w:r>
@@ -4864,8 +5170,13 @@
       </w:r>
     </w:p>
     <w:p>
-      <w:r>
-        <w:t xml:space="preserve">Respuesta mal redactadas </w:t>
+      <w:proofErr w:type="gramStart"/>
+      <w:r>
+        <w:t>Respuesta mal redactadas</w:t>
+      </w:r>
+      <w:proofErr w:type="gramEnd"/>
+      <w:r>
+        <w:t xml:space="preserve"> </w:t>
       </w:r>
     </w:p>
     <w:p>
@@ -6425,6 +6736,119 @@
     </w:lvl>
   </w:abstractNum>
   <w:abstractNum w:abstractNumId="11" w15:restartNumberingAfterBreak="0">
+    <w:nsid w:val="46F15FF2"/>
+    <w:multiLevelType w:val="hybridMultilevel"/>
+    <w:tmpl w:val="3E1AE4EA"/>
+    <w:lvl w:ilvl="0" w:tplc="080A0001">
+      <w:start w:val="1"/>
+      <w:numFmt w:val="bullet"/>
+      <w:lvlText w:val=""/>
+      <w:lvlJc w:val="left"/>
+      <w:pPr>
+        <w:ind w:left="720" w:hanging="360"/>
+      </w:pPr>
+      <w:rPr>
+        <w:rFonts w:ascii="Symbol" w:hAnsi="Symbol" w:hint="default"/>
+      </w:rPr>
+    </w:lvl>
+    <w:lvl w:ilvl="1" w:tplc="080A0003" w:tentative="1">
+      <w:start w:val="1"/>
+      <w:numFmt w:val="bullet"/>
+      <w:lvlText w:val="o"/>
+      <w:lvlJc w:val="left"/>
+      <w:pPr>
+        <w:ind w:left="1440" w:hanging="360"/>
+      </w:pPr>
+      <w:rPr>
+        <w:rFonts w:ascii="Courier New" w:hAnsi="Courier New" w:cs="Courier New" w:hint="default"/>
+      </w:rPr>
+    </w:lvl>
+    <w:lvl w:ilvl="2" w:tplc="080A0005" w:tentative="1">
+      <w:start w:val="1"/>
+      <w:numFmt w:val="bullet"/>
+      <w:lvlText w:val=""/>
+      <w:lvlJc w:val="left"/>
+      <w:pPr>
+        <w:ind w:left="2160" w:hanging="360"/>
+      </w:pPr>
+      <w:rPr>
+        <w:rFonts w:ascii="Wingdings" w:hAnsi="Wingdings" w:hint="default"/>
+      </w:rPr>
+    </w:lvl>
+    <w:lvl w:ilvl="3" w:tplc="080A0001" w:tentative="1">
+      <w:start w:val="1"/>
+      <w:numFmt w:val="bullet"/>
+      <w:lvlText w:val=""/>
+      <w:lvlJc w:val="left"/>
+      <w:pPr>
+        <w:ind w:left="2880" w:hanging="360"/>
+      </w:pPr>
+      <w:rPr>
+        <w:rFonts w:ascii="Symbol" w:hAnsi="Symbol" w:hint="default"/>
+      </w:rPr>
+    </w:lvl>
+    <w:lvl w:ilvl="4" w:tplc="080A0003" w:tentative="1">
+      <w:start w:val="1"/>
+      <w:numFmt w:val="bullet"/>
+      <w:lvlText w:val="o"/>
+      <w:lvlJc w:val="left"/>
+      <w:pPr>
+        <w:ind w:left="3600" w:hanging="360"/>
+      </w:pPr>
+      <w:rPr>
+        <w:rFonts w:ascii="Courier New" w:hAnsi="Courier New" w:cs="Courier New" w:hint="default"/>
+      </w:rPr>
+    </w:lvl>
+    <w:lvl w:ilvl="5" w:tplc="080A0005" w:tentative="1">
+      <w:start w:val="1"/>
+      <w:numFmt w:val="bullet"/>
+      <w:lvlText w:val=""/>
+      <w:lvlJc w:val="left"/>
+      <w:pPr>
+        <w:ind w:left="4320" w:hanging="360"/>
+      </w:pPr>
+      <w:rPr>
+        <w:rFonts w:ascii="Wingdings" w:hAnsi="Wingdings" w:hint="default"/>
+      </w:rPr>
+    </w:lvl>
+    <w:lvl w:ilvl="6" w:tplc="080A0001" w:tentative="1">
+      <w:start w:val="1"/>
+      <w:numFmt w:val="bullet"/>
+      <w:lvlText w:val=""/>
+      <w:lvlJc w:val="left"/>
+      <w:pPr>
+        <w:ind w:left="5040" w:hanging="360"/>
+      </w:pPr>
+      <w:rPr>
+        <w:rFonts w:ascii="Symbol" w:hAnsi="Symbol" w:hint="default"/>
+      </w:rPr>
+    </w:lvl>
+    <w:lvl w:ilvl="7" w:tplc="080A0003" w:tentative="1">
+      <w:start w:val="1"/>
+      <w:numFmt w:val="bullet"/>
+      <w:lvlText w:val="o"/>
+      <w:lvlJc w:val="left"/>
+      <w:pPr>
+        <w:ind w:left="5760" w:hanging="360"/>
+      </w:pPr>
+      <w:rPr>
+        <w:rFonts w:ascii="Courier New" w:hAnsi="Courier New" w:cs="Courier New" w:hint="default"/>
+      </w:rPr>
+    </w:lvl>
+    <w:lvl w:ilvl="8" w:tplc="080A0005" w:tentative="1">
+      <w:start w:val="1"/>
+      <w:numFmt w:val="bullet"/>
+      <w:lvlText w:val=""/>
+      <w:lvlJc w:val="left"/>
+      <w:pPr>
+        <w:ind w:left="6480" w:hanging="360"/>
+      </w:pPr>
+      <w:rPr>
+        <w:rFonts w:ascii="Wingdings" w:hAnsi="Wingdings" w:hint="default"/>
+      </w:rPr>
+    </w:lvl>
+  </w:abstractNum>
+  <w:abstractNum w:abstractNumId="12" w15:restartNumberingAfterBreak="0">
     <w:nsid w:val="4C3970BD"/>
     <w:multiLevelType w:val="hybridMultilevel"/>
     <w:tmpl w:val="B6FA2DB6"/>
@@ -6510,7 +6934,7 @@
       </w:pPr>
     </w:lvl>
   </w:abstractNum>
-  <w:abstractNum w:abstractNumId="12" w15:restartNumberingAfterBreak="0">
+  <w:abstractNum w:abstractNumId="13" w15:restartNumberingAfterBreak="0">
     <w:nsid w:val="4CB621C9"/>
     <w:multiLevelType w:val="hybridMultilevel"/>
     <w:tmpl w:val="86BAF022"/>
@@ -6596,7 +7020,7 @@
       </w:pPr>
     </w:lvl>
   </w:abstractNum>
-  <w:abstractNum w:abstractNumId="13" w15:restartNumberingAfterBreak="0">
+  <w:abstractNum w:abstractNumId="14" w15:restartNumberingAfterBreak="0">
     <w:nsid w:val="4FA8138C"/>
     <w:multiLevelType w:val="hybridMultilevel"/>
     <w:tmpl w:val="24B45F74"/>
@@ -6709,7 +7133,7 @@
       </w:rPr>
     </w:lvl>
   </w:abstractNum>
-  <w:abstractNum w:abstractNumId="14" w15:restartNumberingAfterBreak="0">
+  <w:abstractNum w:abstractNumId="15" w15:restartNumberingAfterBreak="0">
     <w:nsid w:val="545A3F73"/>
     <w:multiLevelType w:val="hybridMultilevel"/>
     <w:tmpl w:val="D1F41EB6"/>
@@ -6822,7 +7246,7 @@
       </w:rPr>
     </w:lvl>
   </w:abstractNum>
-  <w:abstractNum w:abstractNumId="15" w15:restartNumberingAfterBreak="0">
+  <w:abstractNum w:abstractNumId="16" w15:restartNumberingAfterBreak="0">
     <w:nsid w:val="5B6F0C03"/>
     <w:multiLevelType w:val="hybridMultilevel"/>
     <w:tmpl w:val="05ACDBEE"/>
@@ -6935,7 +7359,7 @@
       </w:rPr>
     </w:lvl>
   </w:abstractNum>
-  <w:abstractNum w:abstractNumId="16" w15:restartNumberingAfterBreak="0">
+  <w:abstractNum w:abstractNumId="17" w15:restartNumberingAfterBreak="0">
     <w:nsid w:val="62BD3A62"/>
     <w:multiLevelType w:val="hybridMultilevel"/>
     <w:tmpl w:val="E646B3D4"/>
@@ -7048,7 +7472,7 @@
       </w:rPr>
     </w:lvl>
   </w:abstractNum>
-  <w:abstractNum w:abstractNumId="17" w15:restartNumberingAfterBreak="0">
+  <w:abstractNum w:abstractNumId="18" w15:restartNumberingAfterBreak="0">
     <w:nsid w:val="65C44B27"/>
     <w:multiLevelType w:val="hybridMultilevel"/>
     <w:tmpl w:val="BBDC6D12"/>
@@ -7161,7 +7585,7 @@
       </w:rPr>
     </w:lvl>
   </w:abstractNum>
-  <w:abstractNum w:abstractNumId="18" w15:restartNumberingAfterBreak="0">
+  <w:abstractNum w:abstractNumId="19" w15:restartNumberingAfterBreak="0">
     <w:nsid w:val="66AC2593"/>
     <w:multiLevelType w:val="hybridMultilevel"/>
     <w:tmpl w:val="6B2E35DC"/>
@@ -7274,7 +7698,7 @@
       </w:rPr>
     </w:lvl>
   </w:abstractNum>
-  <w:abstractNum w:abstractNumId="19" w15:restartNumberingAfterBreak="0">
+  <w:abstractNum w:abstractNumId="20" w15:restartNumberingAfterBreak="0">
     <w:nsid w:val="70831517"/>
     <w:multiLevelType w:val="hybridMultilevel"/>
     <w:tmpl w:val="ABF2DE2A"/>
@@ -7387,7 +7811,7 @@
       </w:rPr>
     </w:lvl>
   </w:abstractNum>
-  <w:abstractNum w:abstractNumId="20" w15:restartNumberingAfterBreak="0">
+  <w:abstractNum w:abstractNumId="21" w15:restartNumberingAfterBreak="0">
     <w:nsid w:val="71BE55B9"/>
     <w:multiLevelType w:val="hybridMultilevel"/>
     <w:tmpl w:val="C6B812F4"/>
@@ -7500,7 +7924,7 @@
       </w:rPr>
     </w:lvl>
   </w:abstractNum>
-  <w:abstractNum w:abstractNumId="21" w15:restartNumberingAfterBreak="0">
+  <w:abstractNum w:abstractNumId="22" w15:restartNumberingAfterBreak="0">
     <w:nsid w:val="71CC5D5E"/>
     <w:multiLevelType w:val="hybridMultilevel"/>
     <w:tmpl w:val="64FC9558"/>
@@ -7613,7 +8037,7 @@
       </w:rPr>
     </w:lvl>
   </w:abstractNum>
-  <w:abstractNum w:abstractNumId="22" w15:restartNumberingAfterBreak="0">
+  <w:abstractNum w:abstractNumId="23" w15:restartNumberingAfterBreak="0">
     <w:nsid w:val="720F78CA"/>
     <w:multiLevelType w:val="hybridMultilevel"/>
     <w:tmpl w:val="62FA6D22"/>
@@ -7726,7 +8150,7 @@
       </w:rPr>
     </w:lvl>
   </w:abstractNum>
-  <w:abstractNum w:abstractNumId="23" w15:restartNumberingAfterBreak="0">
+  <w:abstractNum w:abstractNumId="24" w15:restartNumberingAfterBreak="0">
     <w:nsid w:val="749011EC"/>
     <w:multiLevelType w:val="hybridMultilevel"/>
     <w:tmpl w:val="96D840F8"/>
@@ -7839,7 +8263,7 @@
       </w:rPr>
     </w:lvl>
   </w:abstractNum>
-  <w:abstractNum w:abstractNumId="24" w15:restartNumberingAfterBreak="0">
+  <w:abstractNum w:abstractNumId="25" w15:restartNumberingAfterBreak="0">
     <w:nsid w:val="786A4CE2"/>
     <w:multiLevelType w:val="hybridMultilevel"/>
     <w:tmpl w:val="A1B8B1BC"/>
@@ -7952,7 +8376,7 @@
       </w:rPr>
     </w:lvl>
   </w:abstractNum>
-  <w:abstractNum w:abstractNumId="25" w15:restartNumberingAfterBreak="0">
+  <w:abstractNum w:abstractNumId="26" w15:restartNumberingAfterBreak="0">
     <w:nsid w:val="78AA602B"/>
     <w:multiLevelType w:val="hybridMultilevel"/>
     <w:tmpl w:val="5CFCBD1A"/>
@@ -8065,7 +8489,7 @@
       </w:rPr>
     </w:lvl>
   </w:abstractNum>
-  <w:abstractNum w:abstractNumId="26" w15:restartNumberingAfterBreak="0">
+  <w:abstractNum w:abstractNumId="27" w15:restartNumberingAfterBreak="0">
     <w:nsid w:val="7D771F5A"/>
     <w:multiLevelType w:val="hybridMultilevel"/>
     <w:tmpl w:val="FB9059EE"/>
@@ -8182,19 +8606,19 @@
     <w:abstractNumId w:val="5"/>
   </w:num>
   <w:num w:numId="2">
-    <w:abstractNumId w:val="25"/>
+    <w:abstractNumId w:val="26"/>
   </w:num>
   <w:num w:numId="3">
-    <w:abstractNumId w:val="12"/>
+    <w:abstractNumId w:val="13"/>
   </w:num>
   <w:num w:numId="4">
     <w:abstractNumId w:val="2"/>
   </w:num>
   <w:num w:numId="5">
-    <w:abstractNumId w:val="21"/>
+    <w:abstractNumId w:val="22"/>
   </w:num>
   <w:num w:numId="6">
-    <w:abstractNumId w:val="15"/>
+    <w:abstractNumId w:val="16"/>
   </w:num>
   <w:num w:numId="7">
     <w:abstractNumId w:val="1"/>
@@ -8203,16 +8627,16 @@
     <w:abstractNumId w:val="8"/>
   </w:num>
   <w:num w:numId="9">
-    <w:abstractNumId w:val="16"/>
+    <w:abstractNumId w:val="17"/>
   </w:num>
   <w:num w:numId="10">
-    <w:abstractNumId w:val="24"/>
+    <w:abstractNumId w:val="25"/>
   </w:num>
   <w:num w:numId="11">
-    <w:abstractNumId w:val="17"/>
+    <w:abstractNumId w:val="18"/>
   </w:num>
   <w:num w:numId="12">
-    <w:abstractNumId w:val="26"/>
+    <w:abstractNumId w:val="27"/>
   </w:num>
   <w:num w:numId="13">
     <w:abstractNumId w:val="0"/>
@@ -8221,34 +8645,34 @@
     <w:abstractNumId w:val="6"/>
   </w:num>
   <w:num w:numId="15">
-    <w:abstractNumId w:val="18"/>
+    <w:abstractNumId w:val="19"/>
   </w:num>
   <w:num w:numId="16">
-    <w:abstractNumId w:val="20"/>
+    <w:abstractNumId w:val="21"/>
   </w:num>
   <w:num w:numId="17">
-    <w:abstractNumId w:val="13"/>
+    <w:abstractNumId w:val="14"/>
   </w:num>
   <w:num w:numId="18">
-    <w:abstractNumId w:val="19"/>
+    <w:abstractNumId w:val="20"/>
   </w:num>
   <w:num w:numId="19">
     <w:abstractNumId w:val="9"/>
   </w:num>
   <w:num w:numId="20">
-    <w:abstractNumId w:val="23"/>
+    <w:abstractNumId w:val="24"/>
   </w:num>
   <w:num w:numId="21">
     <w:abstractNumId w:val="10"/>
   </w:num>
   <w:num w:numId="22">
-    <w:abstractNumId w:val="22"/>
+    <w:abstractNumId w:val="23"/>
   </w:num>
   <w:num w:numId="23">
     <w:abstractNumId w:val="3"/>
   </w:num>
   <w:num w:numId="24">
-    <w:abstractNumId w:val="11"/>
+    <w:abstractNumId w:val="12"/>
   </w:num>
   <w:num w:numId="25">
     <w:abstractNumId w:val="7"/>
@@ -8257,7 +8681,10 @@
     <w:abstractNumId w:val="4"/>
   </w:num>
   <w:num w:numId="27">
-    <w:abstractNumId w:val="14"/>
+    <w:abstractNumId w:val="15"/>
+  </w:num>
+  <w:num w:numId="28">
+    <w:abstractNumId w:val="11"/>
   </w:num>
 </w:numbering>
 </file>

</xml_diff>

<commit_message>
Se contesto la pregunta 2
</commit_message>
<xml_diff>
--- a/preguntas de python certificacion.docx
+++ b/preguntas de python certificacion.docx
@@ -20,27 +20,11 @@
         <w:spacing w:before="240"/>
       </w:pPr>
       <w:r>
-        <w:t>X = “</w:t>
-      </w:r>
-      <w:proofErr w:type="spellStart"/>
-      <w:r>
-        <w:t>oranges</w:t>
-      </w:r>
-      <w:proofErr w:type="spellEnd"/>
-      <w:r>
-        <w:t>”</w:t>
+        <w:t>X = “oranges”</w:t>
       </w:r>
       <w:r>
         <w:br/>
-        <w:t>Y = “</w:t>
-      </w:r>
-      <w:proofErr w:type="spellStart"/>
-      <w:r>
-        <w:t>apples</w:t>
-      </w:r>
-      <w:proofErr w:type="spellEnd"/>
-      <w:r>
-        <w:t>”</w:t>
+        <w:t>Y = “apples”</w:t>
       </w:r>
       <w:r>
         <w:br/>
@@ -55,29 +39,8 @@
       <w:pPr>
         <w:spacing w:before="240"/>
       </w:pPr>
-      <w:proofErr w:type="spellStart"/>
-      <w:r>
-        <w:t>Print</w:t>
-      </w:r>
-      <w:proofErr w:type="spellEnd"/>
-      <w:r>
-        <w:t>(</w:t>
-      </w:r>
-      <w:proofErr w:type="spellStart"/>
-      <w:r>
-        <w:t>data.format</w:t>
-      </w:r>
-      <w:proofErr w:type="spellEnd"/>
-      <w:r>
-        <w:t>(</w:t>
-      </w:r>
-      <w:proofErr w:type="spellStart"/>
-      <w:r>
-        <w:t>z,y,x</w:t>
-      </w:r>
-      <w:proofErr w:type="spellEnd"/>
-      <w:r>
-        <w:t>))</w:t>
+      <w:r>
+        <w:t>Print(data.format(z,y,x))</w:t>
       </w:r>
     </w:p>
     <w:p>
@@ -85,15 +48,7 @@
         <w:spacing w:before="240"/>
       </w:pPr>
       <w:r>
-        <w:t xml:space="preserve">¿Cuál es la salida de la instrucción </w:t>
-      </w:r>
-      <w:proofErr w:type="spellStart"/>
-      <w:r>
-        <w:t>print</w:t>
-      </w:r>
-      <w:proofErr w:type="spellEnd"/>
-      <w:r>
-        <w:t>?</w:t>
+        <w:t>¿Cuál es la salida de la instrucción print?</w:t>
       </w:r>
     </w:p>
     <w:p>
@@ -101,21 +56,8 @@
         <w:spacing w:before="240"/>
       </w:pPr>
       <w:r>
-        <w:t xml:space="preserve">R= </w:t>
-      </w:r>
-      <w:proofErr w:type="spellStart"/>
-      <w:r>
-        <w:t>apples</w:t>
-      </w:r>
-      <w:proofErr w:type="spellEnd"/>
-      <w:r>
-        <w:t xml:space="preserve"> and bananas and </w:t>
-      </w:r>
-      <w:proofErr w:type="spellStart"/>
-      <w:r>
-        <w:t>oranges</w:t>
-      </w:r>
-      <w:proofErr w:type="spellEnd"/>
+        <w:t>R= apples and bananas and oranges</w:t>
+      </w:r>
     </w:p>
     <w:p>
       <w:r>
@@ -159,6 +101,38 @@
         </w:drawing>
       </w:r>
     </w:p>
+    <w:p/>
+    <w:p/>
+    <w:p/>
+    <w:p/>
+    <w:p/>
+    <w:p/>
+    <w:p/>
+    <w:p/>
+    <w:p/>
+    <w:p/>
+    <w:p/>
+    <w:p>
+      <w:r>
+        <w:lastRenderedPageBreak/>
+        <w:t>Python no comprobara la sintaxis de las líneas 01 hasta 04 (V)</w:t>
+      </w:r>
+    </w:p>
+    <w:p>
+      <w:r>
+        <w:t>2 F</w:t>
+      </w:r>
+    </w:p>
+    <w:p>
+      <w:r>
+        <w:t>3 F</w:t>
+      </w:r>
+    </w:p>
+    <w:p>
+      <w:r>
+        <w:t>4 V</w:t>
+      </w:r>
+    </w:p>
     <w:p>
       <w:r>
         <w:rPr>
@@ -203,7 +177,6 @@
     </w:p>
     <w:p>
       <w:r>
-        <w:lastRenderedPageBreak/>
         <w:t>Pregunta 3</w:t>
       </w:r>
     </w:p>
@@ -214,15 +187,7 @@
     </w:p>
     <w:p>
       <w:r>
-        <w:t xml:space="preserve">La instrucción </w:t>
-      </w:r>
-      <w:proofErr w:type="spellStart"/>
-      <w:r>
-        <w:t>print</w:t>
-      </w:r>
-      <w:proofErr w:type="spellEnd"/>
-      <w:r>
-        <w:t xml:space="preserve"> de la línea 04 solo se imprimirá si los dos números tienen el mismo valor</w:t>
+        <w:t>La instrucción print de la línea 04 solo se imprimirá si los dos números tienen el mismo valor</w:t>
       </w:r>
       <w:r>
         <w:t>. (V)</w:t>
@@ -230,23 +195,7 @@
     </w:p>
     <w:p>
       <w:r>
-        <w:t xml:space="preserve">La instrucción </w:t>
-      </w:r>
-      <w:proofErr w:type="spellStart"/>
-      <w:r>
-        <w:t>print</w:t>
-      </w:r>
-      <w:proofErr w:type="spellEnd"/>
-      <w:r>
-        <w:t xml:space="preserve"> de la línea 06 solo se </w:t>
-      </w:r>
-      <w:proofErr w:type="spellStart"/>
-      <w:r>
-        <w:t>imprimira</w:t>
-      </w:r>
-      <w:proofErr w:type="spellEnd"/>
-      <w:r>
-        <w:t xml:space="preserve"> si num1 es menor que num2</w:t>
+        <w:t>La instrucción print de la línea 06 solo se imprimira si num1 es menor que num2</w:t>
       </w:r>
       <w:r>
         <w:t>.</w:t>
@@ -260,23 +209,7 @@
     </w:p>
     <w:p>
       <w:r>
-        <w:t xml:space="preserve">La instrucción </w:t>
-      </w:r>
-      <w:proofErr w:type="spellStart"/>
-      <w:r>
-        <w:t>print</w:t>
-      </w:r>
-      <w:proofErr w:type="spellEnd"/>
-      <w:r>
-        <w:t xml:space="preserve"> de la línea 08 solo se imprimirá si </w:t>
-      </w:r>
-      <w:proofErr w:type="spellStart"/>
-      <w:r>
-        <w:t>num</w:t>
-      </w:r>
-      <w:proofErr w:type="spellEnd"/>
-      <w:r>
-        <w:t xml:space="preserve"> 1 es mayor que num2. (v</w:t>
+        <w:t>La instrucción print de la línea 08 solo se imprimirá si num 1 es mayor que num2. (v</w:t>
       </w:r>
     </w:p>
     <w:p>
@@ -292,6 +225,7 @@
         <w:rPr>
           <w:noProof/>
         </w:rPr>
+        <w:lastRenderedPageBreak/>
         <w:drawing>
           <wp:inline distT="0" distB="0" distL="0" distR="0" wp14:anchorId="075708D2" wp14:editId="65C292AA">
             <wp:extent cx="5612130" cy="3757930"/>
@@ -340,7 +274,6 @@
     <w:p/>
     <w:p>
       <w:r>
-        <w:lastRenderedPageBreak/>
         <w:t>Pregunta 4</w:t>
       </w:r>
     </w:p>
@@ -388,21 +321,11 @@
       <w:r>
         <w:t xml:space="preserve">R= </w:t>
       </w:r>
-      <w:proofErr w:type="spellStart"/>
       <w:r>
         <w:t>while</w:t>
       </w:r>
-      <w:proofErr w:type="spellEnd"/>
-      <w:r>
-        <w:t xml:space="preserve">, </w:t>
-      </w:r>
-      <w:proofErr w:type="spellStart"/>
-      <w:r>
-        <w:t>for</w:t>
-      </w:r>
-      <w:proofErr w:type="spellEnd"/>
-      <w:r>
-        <w:t>, in</w:t>
+      <w:r>
+        <w:t>, for, in</w:t>
       </w:r>
     </w:p>
     <w:p>
@@ -410,6 +333,7 @@
         <w:rPr>
           <w:noProof/>
         </w:rPr>
+        <w:lastRenderedPageBreak/>
         <w:drawing>
           <wp:inline distT="0" distB="0" distL="0" distR="0" wp14:anchorId="1390D9D6" wp14:editId="1ABD75CA">
             <wp:extent cx="5612130" cy="3672840"/>
@@ -459,7 +383,6 @@
     <w:p/>
     <w:p>
       <w:r>
-        <w:lastRenderedPageBreak/>
         <w:t>Pregunta 5</w:t>
       </w:r>
     </w:p>
@@ -490,15 +413,7 @@
         </w:numPr>
       </w:pPr>
       <w:r>
-        <w:t xml:space="preserve">Def </w:t>
-      </w:r>
-      <w:proofErr w:type="spellStart"/>
-      <w:r>
-        <w:t>det_name</w:t>
-      </w:r>
-      <w:proofErr w:type="spellEnd"/>
-      <w:r>
-        <w:t>()</w:t>
+        <w:t>Def det_name()</w:t>
       </w:r>
     </w:p>
     <w:p>
@@ -510,23 +425,8 @@
         </w:numPr>
       </w:pPr>
       <w:r>
-        <w:t xml:space="preserve">Def </w:t>
-      </w:r>
-      <w:proofErr w:type="spellStart"/>
-      <w:r>
-        <w:t>calc_calories</w:t>
-      </w:r>
-      <w:proofErr w:type="spellEnd"/>
-      <w:r>
-        <w:t xml:space="preserve">(miles, </w:t>
-      </w:r>
-      <w:proofErr w:type="spellStart"/>
-      <w:r>
-        <w:t>calories_per_miles</w:t>
-      </w:r>
-      <w:proofErr w:type="spellEnd"/>
-      <w:r>
-        <w:t>)</w:t>
+        <w:lastRenderedPageBreak/>
+        <w:t>Def calc_calories(miles, calories_per_miles)</w:t>
       </w:r>
     </w:p>
     <w:p>
@@ -582,73 +482,42 @@
     <w:p/>
     <w:p>
       <w:r>
+        <w:t>Pregunta 6</w:t>
+      </w:r>
+    </w:p>
+    <w:p>
+      <w:r>
+        <w:t>La siguiente función calcula el valor de una expresión que usa un exponente. Los números de la línea se incluyen solo como referencia.</w:t>
+      </w:r>
+    </w:p>
+    <w:p>
+      <w:r>
+        <w:t>En cada afirmación selección verdadero o falso.</w:t>
+      </w:r>
+    </w:p>
+    <w:p>
+      <w:r>
+        <w:t xml:space="preserve">La línea 02 producira un error de </w:t>
+      </w:r>
+      <w:r>
+        <w:t>runtime</w:t>
+      </w:r>
+      <w:r>
+        <w:t xml:space="preserve"> (V)</w:t>
+      </w:r>
+    </w:p>
+    <w:p>
+      <w:r>
         <w:lastRenderedPageBreak/>
-        <w:t>Pregunta 6</w:t>
-      </w:r>
-    </w:p>
-    <w:p>
-      <w:r>
-        <w:t>La siguiente función calcula el valor de una expresión que usa un exponente. Los números de la línea se incluyen solo como referencia.</w:t>
-      </w:r>
-    </w:p>
-    <w:p>
-      <w:r>
-        <w:t>En cada afirmación selección verdadero o falso.</w:t>
-      </w:r>
-    </w:p>
-    <w:p>
-      <w:r>
-        <w:t xml:space="preserve">La línea 02 </w:t>
-      </w:r>
-      <w:proofErr w:type="spellStart"/>
-      <w:r>
-        <w:t>producira</w:t>
-      </w:r>
-      <w:proofErr w:type="spellEnd"/>
-      <w:r>
-        <w:t xml:space="preserve"> un error de </w:t>
-      </w:r>
-      <w:proofErr w:type="spellStart"/>
-      <w:r>
-        <w:t>runtime</w:t>
-      </w:r>
-      <w:proofErr w:type="spellEnd"/>
+        <w:t>La línea 06 pruducira un error de runtime</w:t>
+      </w:r>
       <w:r>
         <w:t xml:space="preserve"> (V)</w:t>
       </w:r>
     </w:p>
     <w:p>
       <w:r>
-        <w:t xml:space="preserve">La línea 06 </w:t>
-      </w:r>
-      <w:proofErr w:type="spellStart"/>
-      <w:r>
-        <w:t>pruducira</w:t>
-      </w:r>
-      <w:proofErr w:type="spellEnd"/>
-      <w:r>
-        <w:t xml:space="preserve"> un error de </w:t>
-      </w:r>
-      <w:proofErr w:type="spellStart"/>
-      <w:r>
-        <w:t>runtime</w:t>
-      </w:r>
-      <w:proofErr w:type="spellEnd"/>
-      <w:r>
-        <w:t xml:space="preserve"> (V)</w:t>
-      </w:r>
-    </w:p>
-    <w:p>
-      <w:r>
-        <w:t xml:space="preserve">La función </w:t>
-      </w:r>
-      <w:proofErr w:type="spellStart"/>
-      <w:r>
-        <w:t>eval</w:t>
-      </w:r>
-      <w:proofErr w:type="spellEnd"/>
-      <w:r>
-        <w:t xml:space="preserve"> debe usarse en las líneas 03 y 04</w:t>
+        <w:t>La función eval debe usarse en las líneas 03 y 04</w:t>
       </w:r>
       <w:r>
         <w:t xml:space="preserve"> </w:t>
@@ -710,52 +579,39 @@
     <w:p/>
     <w:p>
       <w:r>
+        <w:t>Pregunta 7</w:t>
+      </w:r>
+    </w:p>
+    <w:p>
+      <w:r>
+        <w:t>Debe identificar los resultados de ejecutar varias operaciones de segmentación en la siguiente estructura de secuencia:</w:t>
+      </w:r>
+    </w:p>
+    <w:p>
+      <w:r>
+        <w:t>Alph = “ab</w:t>
+      </w:r>
+      <w:r>
+        <w:t>c</w:t>
+      </w:r>
+      <w:r>
+        <w:t>dfghijklmnopqrstu</w:t>
+      </w:r>
+      <w:r>
+        <w:t>v</w:t>
+      </w:r>
+      <w:r>
+        <w:t>wxyz”</w:t>
+      </w:r>
+    </w:p>
+    <w:p>
+      <w:r>
+        <w:t>Mueva los resultados apropiados desde la lista de la izquierda hasta las operaciones de segmentación de la derecha. Cada resultado se puede usar una vez, mas de una vez o ninguna.</w:t>
+      </w:r>
+    </w:p>
+    <w:p>
+      <w:r>
         <w:lastRenderedPageBreak/>
-        <w:t>Pregunta 7</w:t>
-      </w:r>
-    </w:p>
-    <w:p>
-      <w:r>
-        <w:t>Debe identificar los resultados de ejecutar varias operaciones de segmentación en la siguiente estructura de secuencia:</w:t>
-      </w:r>
-    </w:p>
-    <w:p>
-      <w:proofErr w:type="spellStart"/>
-      <w:r>
-        <w:t>Alph</w:t>
-      </w:r>
-      <w:proofErr w:type="spellEnd"/>
-      <w:r>
-        <w:t xml:space="preserve"> = “</w:t>
-      </w:r>
-      <w:proofErr w:type="spellStart"/>
-      <w:r>
-        <w:t>ab</w:t>
-      </w:r>
-      <w:r>
-        <w:t>c</w:t>
-      </w:r>
-      <w:r>
-        <w:t>dfghijklmnopqrstu</w:t>
-      </w:r>
-      <w:r>
-        <w:t>v</w:t>
-      </w:r>
-      <w:r>
-        <w:t>wxyz</w:t>
-      </w:r>
-      <w:proofErr w:type="spellEnd"/>
-      <w:r>
-        <w:t>”</w:t>
-      </w:r>
-    </w:p>
-    <w:p>
-      <w:r>
-        <w:t>Mueva los resultados apropiados desde la lista de la izquierda hasta las operaciones de segmentación de la derecha. Cada resultado se puede usar una vez, mas de una vez o ninguna.</w:t>
-      </w:r>
-    </w:p>
-    <w:p>
-      <w:r>
         <w:t>R=</w:t>
       </w:r>
     </w:p>
@@ -767,19 +623,9 @@
           <w:numId w:val="5"/>
         </w:numPr>
       </w:pPr>
-      <w:proofErr w:type="spellStart"/>
-      <w:r>
-        <w:t>Alph</w:t>
-      </w:r>
-      <w:proofErr w:type="spellEnd"/>
-      <w:r>
-        <w:t xml:space="preserve">[3:15] -&gt; </w:t>
-      </w:r>
-      <w:proofErr w:type="spellStart"/>
-      <w:r>
-        <w:t>defghijklmno</w:t>
-      </w:r>
-      <w:proofErr w:type="spellEnd"/>
+      <w:r>
+        <w:t>Alph[3:15] -&gt; defghijklmno</w:t>
+      </w:r>
     </w:p>
     <w:p>
       <w:pPr>
@@ -789,19 +635,9 @@
           <w:numId w:val="5"/>
         </w:numPr>
       </w:pPr>
-      <w:proofErr w:type="spellStart"/>
-      <w:r>
-        <w:t>Alph</w:t>
-      </w:r>
-      <w:proofErr w:type="spellEnd"/>
-      <w:r>
-        <w:t>[3:15:3] -&gt;</w:t>
-      </w:r>
-      <w:proofErr w:type="spellStart"/>
-      <w:r>
-        <w:t>dgjm</w:t>
-      </w:r>
-      <w:proofErr w:type="spellEnd"/>
+      <w:r>
+        <w:t>Alph[3:15:3] -&gt;dgjm</w:t>
+      </w:r>
     </w:p>
     <w:p>
       <w:pPr>
@@ -811,19 +647,9 @@
           <w:numId w:val="5"/>
         </w:numPr>
       </w:pPr>
-      <w:proofErr w:type="spellStart"/>
-      <w:r>
-        <w:t>Alph</w:t>
-      </w:r>
-      <w:proofErr w:type="spellEnd"/>
-      <w:r>
-        <w:t>[15:3:-3] -&gt;</w:t>
-      </w:r>
-      <w:proofErr w:type="spellStart"/>
-      <w:r>
-        <w:t>pmjg</w:t>
-      </w:r>
-      <w:proofErr w:type="spellEnd"/>
+      <w:r>
+        <w:t>Alph[15:3:-3] -&gt;pmjg</w:t>
+      </w:r>
     </w:p>
     <w:p>
       <w:pPr>
@@ -833,24 +659,9 @@
           <w:numId w:val="5"/>
         </w:numPr>
       </w:pPr>
-      <w:proofErr w:type="spellStart"/>
-      <w:r>
-        <w:t>Alph</w:t>
-      </w:r>
-      <w:proofErr w:type="spellEnd"/>
-      <w:proofErr w:type="gramStart"/>
-      <w:r>
-        <w:t>[::</w:t>
-      </w:r>
-      <w:proofErr w:type="gramEnd"/>
-      <w:r>
-        <w:t>-3] -&gt;</w:t>
-      </w:r>
-      <w:proofErr w:type="spellStart"/>
-      <w:r>
-        <w:t>zwtqnkheb</w:t>
-      </w:r>
-      <w:proofErr w:type="spellEnd"/>
+      <w:r>
+        <w:t>Alph[::-3] -&gt;zwtqnkheb</w:t>
+      </w:r>
     </w:p>
     <w:p>
       <w:r>
@@ -903,7 +714,6 @@
     <w:p/>
     <w:p>
       <w:r>
-        <w:lastRenderedPageBreak/>
         <w:t>Pegunta 8</w:t>
       </w:r>
     </w:p>
@@ -927,6 +737,7 @@
         <w:rPr>
           <w:noProof/>
         </w:rPr>
+        <w:lastRenderedPageBreak/>
         <w:drawing>
           <wp:inline distT="0" distB="0" distL="0" distR="0" wp14:anchorId="78B438FE" wp14:editId="66CD8E66">
             <wp:extent cx="5612130" cy="3566795"/>
@@ -978,85 +789,37 @@
     <w:p/>
     <w:p>
       <w:r>
+        <w:t xml:space="preserve">Pregunta 9 </w:t>
+      </w:r>
+    </w:p>
+    <w:p>
+      <w:r>
+        <w:t>En cada afirmación sobre la siguiente función, seleccione Verdadero o Falso</w:t>
+      </w:r>
+    </w:p>
+    <w:p>
+      <w:r>
+        <w:t>Una llamada de función de grosspay() creara un error de sintaxis.</w:t>
+      </w:r>
+      <w:r>
+        <w:t xml:space="preserve"> (F)</w:t>
+      </w:r>
+    </w:p>
+    <w:p>
+      <w:r>
+        <w:t>Una llamada de función de grosspay(salary=50000) no devolverá nada.</w:t>
+      </w:r>
+      <w:r>
+        <w:t xml:space="preserve"> (V)</w:t>
+      </w:r>
+      <w:r>
+        <w:t xml:space="preserve"> </w:t>
+      </w:r>
+    </w:p>
+    <w:p>
+      <w:r>
         <w:lastRenderedPageBreak/>
-        <w:t xml:space="preserve">Pregunta 9 </w:t>
-      </w:r>
-    </w:p>
-    <w:p>
-      <w:r>
-        <w:t>En cada afirmación sobre la siguiente función, seleccione Verdadero o Falso</w:t>
-      </w:r>
-    </w:p>
-    <w:p>
-      <w:r>
-        <w:t xml:space="preserve">Una llamada de función de </w:t>
-      </w:r>
-      <w:proofErr w:type="spellStart"/>
-      <w:r>
-        <w:t>grosspay</w:t>
-      </w:r>
-      <w:proofErr w:type="spellEnd"/>
-      <w:r>
-        <w:t>() creara un error de sintaxis.</w:t>
-      </w:r>
-      <w:r>
-        <w:t xml:space="preserve"> (F)</w:t>
-      </w:r>
-    </w:p>
-    <w:p>
-      <w:r>
-        <w:t xml:space="preserve">Una llamada de función de </w:t>
-      </w:r>
-      <w:proofErr w:type="spellStart"/>
-      <w:r>
-        <w:t>grosspay</w:t>
-      </w:r>
-      <w:proofErr w:type="spellEnd"/>
-      <w:r>
-        <w:t>(</w:t>
-      </w:r>
-      <w:proofErr w:type="spellStart"/>
-      <w:r>
-        <w:t>salary</w:t>
-      </w:r>
-      <w:proofErr w:type="spellEnd"/>
-      <w:r>
-        <w:t>=50000) no devolverá nada.</w:t>
-      </w:r>
-      <w:r>
-        <w:t xml:space="preserve"> (V)</w:t>
-      </w:r>
-      <w:r>
-        <w:t xml:space="preserve"> </w:t>
-      </w:r>
-    </w:p>
-    <w:p>
-      <w:r>
-        <w:t xml:space="preserve">Una llamada de función de </w:t>
-      </w:r>
-      <w:proofErr w:type="spellStart"/>
-      <w:r>
-        <w:t>grosspay</w:t>
-      </w:r>
-      <w:proofErr w:type="spellEnd"/>
-      <w:r>
-        <w:t>(</w:t>
-      </w:r>
-      <w:proofErr w:type="spellStart"/>
-      <w:r>
-        <w:t>pieces</w:t>
-      </w:r>
-      <w:proofErr w:type="spellEnd"/>
-      <w:r>
-        <w:t xml:space="preserve">=500, </w:t>
-      </w:r>
-      <w:proofErr w:type="spellStart"/>
-      <w:r>
-        <w:t>piecerate</w:t>
-      </w:r>
-      <w:proofErr w:type="spellEnd"/>
-      <w:r>
-        <w:t>=4) devolverá un resultado de 2000</w:t>
+        <w:t>Una llamada de función de grosspay(pieces=500, piecerate=4) devolverá un resultado de 2000</w:t>
       </w:r>
       <w:r>
         <w:t>.</w:t>
@@ -1123,7 +886,6 @@
     <w:p/>
     <w:p>
       <w:r>
-        <w:lastRenderedPageBreak/>
         <w:t>Pregunta 10</w:t>
       </w:r>
     </w:p>
@@ -1141,6 +903,7 @@
         </w:numPr>
       </w:pPr>
       <w:r>
+        <w:lastRenderedPageBreak/>
         <w:t>Aceptar texto de entrada (rating)</w:t>
       </w:r>
     </w:p>
@@ -1153,15 +916,7 @@
         </w:numPr>
       </w:pPr>
       <w:r>
-        <w:t>Devolverla puntuación media (</w:t>
-      </w:r>
-      <w:proofErr w:type="spellStart"/>
-      <w:r>
-        <w:t>average</w:t>
-      </w:r>
-      <w:proofErr w:type="spellEnd"/>
-      <w:r>
-        <w:t>) en una escala de cinco estrellas.</w:t>
+        <w:t>Devolverla puntuación media (average) en una escala de cinco estrellas.</w:t>
       </w:r>
     </w:p>
     <w:p>
@@ -1203,37 +958,8 @@
           <w:numId w:val="7"/>
         </w:numPr>
       </w:pPr>
-      <w:proofErr w:type="spellStart"/>
-      <w:r>
-        <w:t>Float</w:t>
-      </w:r>
-      <w:proofErr w:type="spellEnd"/>
-      <w:r>
-        <w:t>(input(“</w:t>
-      </w:r>
-      <w:proofErr w:type="spellStart"/>
-      <w:r>
-        <w:t>Enter</w:t>
-      </w:r>
-      <w:proofErr w:type="spellEnd"/>
-      <w:r>
-        <w:t xml:space="preserve"> </w:t>
-      </w:r>
-      <w:proofErr w:type="spellStart"/>
-      <w:r>
-        <w:t>next</w:t>
-      </w:r>
-      <w:proofErr w:type="spellEnd"/>
-      <w:r>
-        <w:t xml:space="preserve"> rating (1-5, -1 </w:t>
-      </w:r>
-      <w:proofErr w:type="spellStart"/>
-      <w:r>
-        <w:t>for</w:t>
-      </w:r>
-      <w:proofErr w:type="spellEnd"/>
-      <w:r>
-        <w:t xml:space="preserve"> done)”))</w:t>
+      <w:r>
+        <w:t>Float(input(“Enter next rating (1-5, -1 for done)”))</w:t>
       </w:r>
     </w:p>
     <w:p>
@@ -1244,69 +970,8 @@
           <w:numId w:val="7"/>
         </w:numPr>
       </w:pPr>
-      <w:proofErr w:type="spellStart"/>
-      <w:r>
-        <w:t>Print</w:t>
-      </w:r>
-      <w:proofErr w:type="spellEnd"/>
-      <w:r>
-        <w:t>(“</w:t>
-      </w:r>
-      <w:proofErr w:type="spellStart"/>
-      <w:r>
-        <w:t>The</w:t>
-      </w:r>
-      <w:proofErr w:type="spellEnd"/>
-      <w:r>
-        <w:t xml:space="preserve"> </w:t>
-      </w:r>
-      <w:proofErr w:type="spellStart"/>
-      <w:r>
-        <w:t>average</w:t>
-      </w:r>
-      <w:proofErr w:type="spellEnd"/>
-      <w:r>
-        <w:t xml:space="preserve"> </w:t>
-      </w:r>
-      <w:proofErr w:type="spellStart"/>
-      <w:r>
-        <w:t>star</w:t>
-      </w:r>
-      <w:proofErr w:type="spellEnd"/>
-      <w:r>
-        <w:t xml:space="preserve"> rating </w:t>
-      </w:r>
-      <w:proofErr w:type="spellStart"/>
-      <w:r>
-        <w:t>gor</w:t>
-      </w:r>
-      <w:proofErr w:type="spellEnd"/>
-      <w:r>
-        <w:t xml:space="preserve"> </w:t>
-      </w:r>
-      <w:proofErr w:type="spellStart"/>
-      <w:r>
-        <w:t>the</w:t>
-      </w:r>
-      <w:proofErr w:type="spellEnd"/>
-      <w:r>
-        <w:t xml:space="preserve"> new </w:t>
-      </w:r>
-      <w:proofErr w:type="spellStart"/>
-      <w:r>
-        <w:t>coffee</w:t>
-      </w:r>
-      <w:proofErr w:type="spellEnd"/>
-      <w:r>
-        <w:t xml:space="preserve"> </w:t>
-      </w:r>
-      <w:proofErr w:type="spellStart"/>
-      <w:r>
-        <w:t>is</w:t>
-      </w:r>
-      <w:proofErr w:type="spellEnd"/>
-      <w:r>
-        <w:t>: “</w:t>
+      <w:r>
+        <w:t>Print(“The average star rating gor the new coffee is: “</w:t>
       </w:r>
     </w:p>
     <w:p>
@@ -1317,21 +982,8 @@
           <w:numId w:val="7"/>
         </w:numPr>
       </w:pPr>
-      <w:proofErr w:type="spellStart"/>
-      <w:r>
-        <w:t>Format</w:t>
-      </w:r>
-      <w:proofErr w:type="spellEnd"/>
-      <w:r>
-        <w:t>(</w:t>
-      </w:r>
-      <w:proofErr w:type="spellStart"/>
-      <w:r>
-        <w:t>average</w:t>
-      </w:r>
-      <w:proofErr w:type="spellEnd"/>
-      <w:r>
-        <w:t>, ‘.2f’))</w:t>
+      <w:r>
+        <w:t>Format(average, ‘.2f’))</w:t>
       </w:r>
     </w:p>
     <w:p>
@@ -1383,68 +1035,47 @@
     <w:p/>
     <w:p>
       <w:r>
+        <w:t>Pregunta 11</w:t>
+      </w:r>
+    </w:p>
+    <w:p>
+      <w:r>
+        <w:t>Revise el siguiente segmento de código</w:t>
+      </w:r>
+    </w:p>
+    <w:p>
+      <w:r>
+        <w:t>Product = 2</w:t>
+      </w:r>
+    </w:p>
+    <w:p>
+      <w:r>
+        <w:t xml:space="preserve">n=5 </w:t>
+      </w:r>
+    </w:p>
+    <w:p>
+      <w:r>
         <w:lastRenderedPageBreak/>
-        <w:t>Pregunta 11</w:t>
-      </w:r>
-    </w:p>
-    <w:p>
-      <w:r>
-        <w:t>Revise el siguiente segmento de código</w:t>
-      </w:r>
-    </w:p>
-    <w:p>
-      <w:r>
-        <w:t>Product = 2</w:t>
-      </w:r>
-    </w:p>
-    <w:p>
-      <w:r>
-        <w:t xml:space="preserve">n=5 </w:t>
-      </w:r>
-    </w:p>
-    <w:p>
-      <w:proofErr w:type="spellStart"/>
-      <w:r>
-        <w:t>while</w:t>
-      </w:r>
-      <w:proofErr w:type="spellEnd"/>
-      <w:r>
-        <w:t xml:space="preserve"> (n!=0):</w:t>
+        <w:t>while (n!=0):</w:t>
       </w:r>
     </w:p>
     <w:p>
       <w:r>
         <w:tab/>
-      </w:r>
-      <w:proofErr w:type="spellStart"/>
+        <w:t>product *= n</w:t>
+      </w:r>
+    </w:p>
+    <w:p>
+      <w:r>
+        <w:tab/>
+        <w:t xml:space="preserve">print </w:t>
+      </w:r>
+      <w:r>
+        <w:t>(</w:t>
+      </w:r>
       <w:r>
         <w:t>product</w:t>
       </w:r>
-      <w:proofErr w:type="spellEnd"/>
-      <w:r>
-        <w:t xml:space="preserve"> *= n</w:t>
-      </w:r>
-    </w:p>
-    <w:p>
-      <w:r>
-        <w:tab/>
-      </w:r>
-      <w:proofErr w:type="spellStart"/>
-      <w:r>
-        <w:t>print</w:t>
-      </w:r>
-      <w:proofErr w:type="spellEnd"/>
-      <w:r>
-        <w:t xml:space="preserve"> </w:t>
-      </w:r>
-      <w:r>
-        <w:t>(</w:t>
-      </w:r>
-      <w:proofErr w:type="spellStart"/>
-      <w:r>
-        <w:t>product</w:t>
-      </w:r>
-      <w:proofErr w:type="spellEnd"/>
       <w:r>
         <w:t>)</w:t>
       </w:r>
@@ -1458,14 +1089,7 @@
     <w:p>
       <w:r>
         <w:tab/>
-      </w:r>
-      <w:proofErr w:type="spellStart"/>
-      <w:r>
-        <w:t>if</w:t>
-      </w:r>
-      <w:proofErr w:type="spellEnd"/>
-      <w:r>
-        <w:t xml:space="preserve"> n == 3 : break</w:t>
+        <w:t>if n == 3 : break</w:t>
       </w:r>
     </w:p>
     <w:p>
@@ -1529,35 +1153,27 @@
         <w:rPr>
           <w:highlight w:val="yellow"/>
         </w:rPr>
+        <w:t>Pregunta 12</w:t>
+      </w:r>
+    </w:p>
+    <w:p>
+      <w:r>
+        <w:t>Va a convertir una aplicación existente a Python</w:t>
+      </w:r>
+    </w:p>
+    <w:p>
+      <w:r>
+        <w:t>Necesita programar correctamente todas las expresiones aricmeticas.</w:t>
+      </w:r>
+    </w:p>
+    <w:p>
+      <w:r>
+        <w:t>¿Cuál es el orden correcto de las operaciones de las seis clases de operaciones en orden de precedencia de la primera a la última?</w:t>
+      </w:r>
+    </w:p>
+    <w:p>
+      <w:r>
         <w:lastRenderedPageBreak/>
-        <w:t>Pregunta 12</w:t>
-      </w:r>
-    </w:p>
-    <w:p>
-      <w:r>
-        <w:t>Va a convertir una aplicación existente a Python</w:t>
-      </w:r>
-    </w:p>
-    <w:p>
-      <w:r>
-        <w:t xml:space="preserve">Necesita programar correctamente todas las expresiones </w:t>
-      </w:r>
-      <w:proofErr w:type="spellStart"/>
-      <w:r>
-        <w:t>aricmeticas</w:t>
-      </w:r>
-      <w:proofErr w:type="spellEnd"/>
-      <w:r>
-        <w:t>.</w:t>
-      </w:r>
-    </w:p>
-    <w:p>
-      <w:r>
-        <w:t>¿Cuál es el orden correcto de las operaciones de las seis clases de operaciones en orden de precedencia de la primera a la última?</w:t>
-      </w:r>
-    </w:p>
-    <w:p>
-      <w:r>
         <w:t>Mueva todas las operaciones al área de respuestas y colóquelas en orden correcto</w:t>
       </w:r>
     </w:p>
@@ -1599,13 +1215,8 @@
         </w:numPr>
       </w:pPr>
       <w:r>
-        <w:t xml:space="preserve">Unitario positivo, negativo, </w:t>
-      </w:r>
-      <w:proofErr w:type="spellStart"/>
-      <w:r>
-        <w:t>not</w:t>
-      </w:r>
-      <w:proofErr w:type="spellEnd"/>
+        <w:t>Unitario positivo, negativo, not</w:t>
+      </w:r>
     </w:p>
     <w:p>
       <w:pPr>
@@ -1692,63 +1303,30 @@
     <w:p/>
     <w:p>
       <w:r>
+        <w:t>Pregunta 13</w:t>
+      </w:r>
+    </w:p>
+    <w:p>
+      <w:r>
+        <w:t>Escribe el siguiente código:</w:t>
+      </w:r>
+    </w:p>
+    <w:p>
+      <w:r>
+        <w:t>Import datetime</w:t>
+      </w:r>
+      <w:r>
+        <w:br/>
+        <w:t>d = datetime.datetime(2017,4,7)</w:t>
+      </w:r>
+      <w:r>
+        <w:br/>
+        <w:t>print(‘{:%B-%d-%y}’.format(d))</w:t>
+      </w:r>
+    </w:p>
+    <w:p>
+      <w:r>
         <w:lastRenderedPageBreak/>
-        <w:t>Pregunta 13</w:t>
-      </w:r>
-    </w:p>
-    <w:p>
-      <w:r>
-        <w:t>Escribe el siguiente código:</w:t>
-      </w:r>
-    </w:p>
-    <w:p>
-      <w:proofErr w:type="spellStart"/>
-      <w:r>
-        <w:t>Import</w:t>
-      </w:r>
-      <w:proofErr w:type="spellEnd"/>
-      <w:r>
-        <w:t xml:space="preserve"> </w:t>
-      </w:r>
-      <w:proofErr w:type="spellStart"/>
-      <w:r>
-        <w:t>datetime</w:t>
-      </w:r>
-      <w:proofErr w:type="spellEnd"/>
-      <w:r>
-        <w:br/>
-        <w:t xml:space="preserve">d = </w:t>
-      </w:r>
-      <w:proofErr w:type="spellStart"/>
-      <w:r>
-        <w:t>datetime.datetime</w:t>
-      </w:r>
-      <w:proofErr w:type="spellEnd"/>
-      <w:r>
-        <w:t>(2017,4,7)</w:t>
-      </w:r>
-      <w:r>
-        <w:br/>
-      </w:r>
-      <w:proofErr w:type="spellStart"/>
-      <w:r>
-        <w:t>print</w:t>
-      </w:r>
-      <w:proofErr w:type="spellEnd"/>
-      <w:r>
-        <w:t>(‘{:%B-%d-%y}’.</w:t>
-      </w:r>
-      <w:proofErr w:type="spellStart"/>
-      <w:r>
-        <w:t>format</w:t>
-      </w:r>
-      <w:proofErr w:type="spellEnd"/>
-      <w:r>
-        <w:t>(d))</w:t>
-      </w:r>
-    </w:p>
-    <w:p>
-      <w:r>
         <w:t>Ejecuta el programa</w:t>
       </w:r>
     </w:p>
@@ -1821,27 +1399,27 @@
         <w:rPr>
           <w:highlight w:val="yellow"/>
         </w:rPr>
+        <w:t>Pregunta 14</w:t>
+      </w:r>
+    </w:p>
+    <w:p>
+      <w:r>
+        <w:t>Escribe la siguiente función que lee un archivo de datos e imprime cada línea del archivo. Los números de la línea se incluyen solo como referencia.</w:t>
+      </w:r>
+    </w:p>
+    <w:p>
+      <w:r>
+        <w:t>Cuando ejecuta el programa, recibe un error en la línea 03.</w:t>
+      </w:r>
+    </w:p>
+    <w:p>
+      <w:r>
+        <w:t xml:space="preserve">¿Qué esta causando el error? </w:t>
+      </w:r>
+    </w:p>
+    <w:p>
+      <w:r>
         <w:lastRenderedPageBreak/>
-        <w:t>Pregunta 14</w:t>
-      </w:r>
-    </w:p>
-    <w:p>
-      <w:r>
-        <w:t>Escribe la siguiente función que lee un archivo de datos e imprime cada línea del archivo. Los números de la línea se incluyen solo como referencia.</w:t>
-      </w:r>
-    </w:p>
-    <w:p>
-      <w:r>
-        <w:t>Cuando ejecuta el programa, recibe un error en la línea 03.</w:t>
-      </w:r>
-    </w:p>
-    <w:p>
-      <w:r>
-        <w:t xml:space="preserve">¿Qué esta causando el error? </w:t>
-      </w:r>
-    </w:p>
-    <w:p>
-      <w:r>
         <w:t xml:space="preserve">R= Necesita importar  la biblioteca os </w:t>
       </w:r>
     </w:p>
@@ -1909,15 +1487,8 @@
     </w:p>
     <w:p>
       <w:r>
-        <w:t xml:space="preserve">Completa las líneas 05,13 y 14 moviendo los segmentos de código apropiados desde la lista de la izquierda hasta la ubicación de la derecha que corresponda. Cada segmento de código se puede usar una vez, </w:t>
-      </w:r>
-      <w:proofErr w:type="spellStart"/>
-      <w:r>
-        <w:t>mas</w:t>
-      </w:r>
-      <w:proofErr w:type="spellEnd"/>
-      <w:r>
-        <w:t xml:space="preserve"> de una vez o ninguna vez.</w:t>
+        <w:lastRenderedPageBreak/>
+        <w:t>Completa las líneas 05,13 y 14 moviendo los segmentos de código apropiados desde la lista de la izquierda hasta la ubicación de la derecha que corresponda. Cada segmento de código se puede usar una vez, mas de una vez o ninguna vez.</w:t>
       </w:r>
     </w:p>
     <w:p>
@@ -1925,15 +1496,7 @@
         <w:t>Línea 05:</w:t>
       </w:r>
       <w:r>
-        <w:t xml:space="preserve"> </w:t>
-      </w:r>
-      <w:proofErr w:type="spellStart"/>
-      <w:r>
-        <w:t>while</w:t>
-      </w:r>
-      <w:proofErr w:type="spellEnd"/>
-      <w:r>
-        <w:t xml:space="preserve"> chance &lt;= 3</w:t>
+        <w:t xml:space="preserve"> while chance &lt;= 3</w:t>
       </w:r>
     </w:p>
     <w:p>
@@ -2018,27 +1581,12 @@
         <w:t xml:space="preserve"> </w:t>
       </w:r>
       <w:r>
-        <w:t>salas (</w:t>
-      </w:r>
-      <w:proofErr w:type="spellStart"/>
-      <w:r>
-        <w:t>room_number</w:t>
-      </w:r>
-      <w:proofErr w:type="spellEnd"/>
-      <w:r>
-        <w:t>) y grupos de formación de equipos(</w:t>
-      </w:r>
-      <w:proofErr w:type="spellStart"/>
-      <w:r>
-        <w:t>group</w:t>
-      </w:r>
-      <w:proofErr w:type="spellEnd"/>
-      <w:r>
-        <w:t xml:space="preserve">)para unas jornadas de retiro de una empresa. </w:t>
-      </w:r>
-    </w:p>
-    <w:p>
-      <w:r>
+        <w:t xml:space="preserve">salas (room_number) y grupos de formación de equipos(group)para unas jornadas de retiro de una empresa. </w:t>
+      </w:r>
+    </w:p>
+    <w:p>
+      <w:r>
+        <w:lastRenderedPageBreak/>
         <w:t>Complete el código seleccionando el segmento en cada lista desplegable.</w:t>
       </w:r>
       <w:r>
@@ -2058,21 +1606,8 @@
           <w:numId w:val="9"/>
         </w:numPr>
       </w:pPr>
-      <w:proofErr w:type="spellStart"/>
-      <w:r>
-        <w:t>Room_numbers</w:t>
-      </w:r>
-      <w:proofErr w:type="spellEnd"/>
-      <w:r>
-        <w:t xml:space="preserve">= </w:t>
-      </w:r>
-      <w:proofErr w:type="spellStart"/>
-      <w:r>
-        <w:t>random.randint</w:t>
-      </w:r>
-      <w:proofErr w:type="spellEnd"/>
-      <w:r>
-        <w:t>(1,50)</w:t>
+      <w:r>
+        <w:t>Room_numbers= random.randint(1,50)</w:t>
       </w:r>
     </w:p>
     <w:p>
@@ -2083,29 +1618,8 @@
           <w:numId w:val="9"/>
         </w:numPr>
       </w:pPr>
-      <w:proofErr w:type="spellStart"/>
-      <w:r>
-        <w:t>Group</w:t>
-      </w:r>
-      <w:proofErr w:type="spellEnd"/>
-      <w:r>
-        <w:t xml:space="preserve"> = </w:t>
-      </w:r>
-      <w:proofErr w:type="spellStart"/>
-      <w:r>
-        <w:t>random.choice</w:t>
-      </w:r>
-      <w:proofErr w:type="spellEnd"/>
-      <w:r>
-        <w:t>(</w:t>
-      </w:r>
-      <w:proofErr w:type="spellStart"/>
-      <w:r>
-        <w:t>groupList</w:t>
-      </w:r>
-      <w:proofErr w:type="spellEnd"/>
-      <w:r>
-        <w:t>)</w:t>
+      <w:r>
+        <w:t>Group = random.choice(groupList)</w:t>
       </w:r>
     </w:p>
     <w:p>
@@ -2166,6 +1680,7 @@
     </w:p>
     <w:p>
       <w:r>
+        <w:lastRenderedPageBreak/>
         <w:t xml:space="preserve">Una editorial necesita encontrar una forma de contar el numero de determinadas letras en sus publicaciones para garantizar un equilibrio correcto. Parece ser que han recibido quejas por usar en exceso la letra e. Debe crear una función que cumpla los requisitos. </w:t>
       </w:r>
     </w:p>
@@ -2188,13 +1703,8 @@
         </w:numPr>
       </w:pPr>
       <w:r>
-        <w:t xml:space="preserve">Word in </w:t>
-      </w:r>
-      <w:proofErr w:type="spellStart"/>
-      <w:r>
-        <w:t>Word_list</w:t>
-      </w:r>
-      <w:proofErr w:type="spellEnd"/>
+        <w:t>Word in Word_list</w:t>
+      </w:r>
     </w:p>
     <w:p>
       <w:pPr>
@@ -2204,19 +1714,9 @@
           <w:numId w:val="10"/>
         </w:numPr>
       </w:pPr>
-      <w:proofErr w:type="spellStart"/>
-      <w:r>
-        <w:t>Letter</w:t>
-      </w:r>
-      <w:proofErr w:type="spellEnd"/>
-      <w:r>
-        <w:t xml:space="preserve"> in </w:t>
-      </w:r>
-      <w:proofErr w:type="spellStart"/>
-      <w:r>
-        <w:t>word</w:t>
-      </w:r>
-      <w:proofErr w:type="spellEnd"/>
+      <w:r>
+        <w:t>Letter in word</w:t>
+      </w:r>
     </w:p>
     <w:p>
       <w:r>
@@ -2276,23 +1776,8 @@
     </w:p>
     <w:p>
       <w:r>
-        <w:t xml:space="preserve">Una empresa le pide que depure un código que esta causando problemas con sus </w:t>
-      </w:r>
-      <w:proofErr w:type="spellStart"/>
-      <w:r>
-        <w:t>nominas</w:t>
-      </w:r>
-      <w:proofErr w:type="spellEnd"/>
-      <w:r>
-        <w:t xml:space="preserve">, le pide que busque el origen de los errores en las </w:t>
-      </w:r>
-      <w:proofErr w:type="spellStart"/>
-      <w:r>
-        <w:t>nominas</w:t>
-      </w:r>
-      <w:proofErr w:type="spellEnd"/>
-      <w:r>
-        <w:t>.</w:t>
+        <w:lastRenderedPageBreak/>
+        <w:t>Una empresa le pide que depure un código que esta causando problemas con sus nominas, le pide que busque el origen de los errores en las nominas.</w:t>
       </w:r>
     </w:p>
     <w:p>
@@ -2314,23 +1799,7 @@
         </w:numPr>
       </w:pPr>
       <w:r>
-        <w:t xml:space="preserve">(0, </w:t>
-      </w:r>
-      <w:proofErr w:type="spellStart"/>
-      <w:r>
-        <w:t>len</w:t>
-      </w:r>
-      <w:proofErr w:type="spellEnd"/>
-      <w:r>
-        <w:t>(</w:t>
-      </w:r>
-      <w:proofErr w:type="spellStart"/>
-      <w:r>
-        <w:t>employee_pay</w:t>
-      </w:r>
-      <w:proofErr w:type="spellEnd"/>
-      <w:r>
-        <w:t>))</w:t>
+        <w:t>(0, len(employee_pay))</w:t>
       </w:r>
     </w:p>
     <w:p>
@@ -2342,13 +1811,8 @@
         </w:numPr>
       </w:pPr>
       <w:r>
-        <w:t>Sum/</w:t>
-      </w:r>
-      <w:proofErr w:type="spellStart"/>
-      <w:r>
-        <w:t>count</w:t>
-      </w:r>
-      <w:proofErr w:type="spellEnd"/>
+        <w:t>Sum/count</w:t>
+      </w:r>
     </w:p>
     <w:p>
       <w:r>
@@ -2408,6 +1872,7 @@
     </w:p>
     <w:p>
       <w:r>
+        <w:lastRenderedPageBreak/>
         <w:t>Un compañero cero un programa que escribe nombres en una base de datos. Desgraciadamente, el programa invierte las letras de cada nombre. Tiene que escribir una función de Python que devuelva los caracteres en el orden correcto.</w:t>
       </w:r>
       <w:r>
@@ -2428,15 +1893,7 @@
         </w:numPr>
       </w:pPr>
       <w:r>
-        <w:t>Len(</w:t>
-      </w:r>
-      <w:proofErr w:type="spellStart"/>
-      <w:r>
-        <w:t>backward_name</w:t>
-      </w:r>
-      <w:proofErr w:type="spellEnd"/>
-      <w:r>
-        <w:t>)</w:t>
+        <w:t>Len(backward_name)</w:t>
       </w:r>
     </w:p>
     <w:p>
@@ -2447,21 +1904,8 @@
           <w:numId w:val="12"/>
         </w:numPr>
       </w:pPr>
-      <w:proofErr w:type="spellStart"/>
-      <w:r>
-        <w:t>backward_name</w:t>
-      </w:r>
-      <w:proofErr w:type="spellEnd"/>
-      <w:r>
-        <w:t>[</w:t>
-      </w:r>
-      <w:proofErr w:type="spellStart"/>
-      <w:r>
-        <w:t>length</w:t>
-      </w:r>
-      <w:proofErr w:type="spellEnd"/>
-      <w:r>
-        <w:t xml:space="preserve"> - 1]</w:t>
+      <w:r>
+        <w:t>backward_name[length - 1]</w:t>
       </w:r>
     </w:p>
     <w:p>
@@ -2522,111 +1966,35 @@
     </w:p>
     <w:p>
       <w:r>
+        <w:lastRenderedPageBreak/>
         <w:t>Va a escribir  un programa que calcule el año de nacimiento de los usuarios. El programa pide a los usuarios que indiquen su edad (</w:t>
       </w:r>
-      <w:proofErr w:type="spellStart"/>
-      <w:r>
-        <w:t>age</w:t>
-      </w:r>
-      <w:proofErr w:type="spellEnd"/>
-      <w:r>
-        <w:t>) y el año actual (</w:t>
-      </w:r>
-      <w:proofErr w:type="spellStart"/>
-      <w:r>
-        <w:t>year</w:t>
-      </w:r>
-      <w:proofErr w:type="spellEnd"/>
-      <w:r>
-        <w:t>) y, a continuación, devuelva el año de nacimiento de los usuarios (</w:t>
-      </w:r>
-      <w:proofErr w:type="spellStart"/>
-      <w:r>
-        <w:t>born</w:t>
-      </w:r>
-      <w:proofErr w:type="spellEnd"/>
-      <w:r>
-        <w:t>) en un mensaje (</w:t>
-      </w:r>
-      <w:proofErr w:type="spellStart"/>
-      <w:r>
-        <w:t>message</w:t>
-      </w:r>
-      <w:proofErr w:type="spellEnd"/>
-      <w:r>
-        <w:t>).</w:t>
-      </w:r>
-    </w:p>
-    <w:p>
-      <w:r>
-        <w:t xml:space="preserve">¿Qué tipo de datos en </w:t>
-      </w:r>
-      <w:proofErr w:type="spellStart"/>
-      <w:r>
-        <w:t>age</w:t>
-      </w:r>
-      <w:proofErr w:type="spellEnd"/>
-      <w:r>
-        <w:t xml:space="preserve"> en la línea 01?</w:t>
-      </w:r>
-      <w:r>
-        <w:t xml:space="preserve"> (</w:t>
-      </w:r>
-      <w:proofErr w:type="spellStart"/>
-      <w:r>
-        <w:t>String</w:t>
-      </w:r>
-      <w:proofErr w:type="spellEnd"/>
-      <w:r>
-        <w:t>)</w:t>
-      </w:r>
-    </w:p>
-    <w:p>
-      <w:r>
-        <w:t xml:space="preserve">¿Qué tipo de datos en </w:t>
-      </w:r>
-      <w:proofErr w:type="spellStart"/>
-      <w:r>
-        <w:t>born</w:t>
-      </w:r>
-      <w:proofErr w:type="spellEnd"/>
-      <w:r>
-        <w:t xml:space="preserve"> en la línea 03?</w:t>
-      </w:r>
-      <w:r>
-        <w:t xml:space="preserve"> (</w:t>
-      </w:r>
-      <w:proofErr w:type="spellStart"/>
-      <w:r>
-        <w:t>int</w:t>
-      </w:r>
-      <w:proofErr w:type="spellEnd"/>
-      <w:r>
-        <w:t>)</w:t>
-      </w:r>
-    </w:p>
-    <w:p>
-      <w:r>
-        <w:t xml:space="preserve">¿Qué tipo de datos en </w:t>
-      </w:r>
-      <w:proofErr w:type="spellStart"/>
-      <w:r>
-        <w:t>message</w:t>
-      </w:r>
-      <w:proofErr w:type="spellEnd"/>
-      <w:r>
-        <w:t xml:space="preserve"> en la línea 04?</w:t>
-      </w:r>
-      <w:r>
-        <w:t xml:space="preserve"> (</w:t>
-      </w:r>
-      <w:proofErr w:type="spellStart"/>
-      <w:r>
-        <w:t>String</w:t>
-      </w:r>
-      <w:proofErr w:type="spellEnd"/>
-      <w:r>
-        <w:t>)</w:t>
+      <w:r>
+        <w:t>age) y el año actual (year) y, a continuación, devuelva el año de nacimiento de los usuarios (born) en un mensaje (message).</w:t>
+      </w:r>
+    </w:p>
+    <w:p>
+      <w:r>
+        <w:t>¿Qué tipo de datos en age en la línea 01?</w:t>
+      </w:r>
+      <w:r>
+        <w:t xml:space="preserve"> (String)</w:t>
+      </w:r>
+    </w:p>
+    <w:p>
+      <w:r>
+        <w:t>¿Qué tipo de datos en born en la línea 03?</w:t>
+      </w:r>
+      <w:r>
+        <w:t xml:space="preserve"> (int)</w:t>
+      </w:r>
+    </w:p>
+    <w:p>
+      <w:r>
+        <w:t>¿Qué tipo de datos en message en la línea 04?</w:t>
+      </w:r>
+      <w:r>
+        <w:t xml:space="preserve"> (String)</w:t>
       </w:r>
     </w:p>
     <w:p/>
@@ -2686,15 +2054,8 @@
     </w:p>
     <w:p>
       <w:r>
-        <w:t xml:space="preserve">Una empresa decide dar una bonificación a los empleados que ganen 150 000 </w:t>
-      </w:r>
-      <w:proofErr w:type="spellStart"/>
-      <w:r>
-        <w:t>usd</w:t>
-      </w:r>
-      <w:proofErr w:type="spellEnd"/>
-      <w:r>
-        <w:t xml:space="preserve"> o menos al año. La formula siguiente se aplica a cada empleado en función a su sueldo base y una bonificación fija:</w:t>
+        <w:lastRenderedPageBreak/>
+        <w:t>Una empresa decide dar una bonificación a los empleados que ganen 150 000 usd o menos al año. La formula siguiente se aplica a cada empleado en función a su sueldo base y una bonificación fija:</w:t>
       </w:r>
     </w:p>
     <w:p>
@@ -2705,15 +2066,7 @@
     </w:p>
     <w:p>
       <w:r>
-        <w:t xml:space="preserve">Escribe código que lee los sueldos de los empleados de una variable llamada </w:t>
-      </w:r>
-      <w:proofErr w:type="spellStart"/>
-      <w:r>
-        <w:t>salary_list</w:t>
-      </w:r>
-      <w:proofErr w:type="spellEnd"/>
-      <w:r>
-        <w:t>.</w:t>
+        <w:t>Escribe código que lee los sueldos de los empleados de una variable llamada salary_list.</w:t>
       </w:r>
     </w:p>
     <w:p>
@@ -2734,45 +2087,8 @@
           <w:numId w:val="13"/>
         </w:numPr>
       </w:pPr>
-      <w:proofErr w:type="spellStart"/>
-      <w:r>
-        <w:t>for</w:t>
-      </w:r>
-      <w:proofErr w:type="spellEnd"/>
-      <w:r>
-        <w:t xml:space="preserve"> </w:t>
-      </w:r>
-      <w:proofErr w:type="spellStart"/>
-      <w:r>
-        <w:t>index</w:t>
-      </w:r>
-      <w:proofErr w:type="spellEnd"/>
-      <w:r>
-        <w:t xml:space="preserve"> </w:t>
-      </w:r>
-      <w:proofErr w:type="spellStart"/>
-      <w:r>
-        <w:t>range</w:t>
-      </w:r>
-      <w:proofErr w:type="spellEnd"/>
-      <w:r>
-        <w:t>(</w:t>
-      </w:r>
-      <w:proofErr w:type="spellStart"/>
-      <w:r>
-        <w:t>len</w:t>
-      </w:r>
-      <w:proofErr w:type="spellEnd"/>
-      <w:r>
-        <w:t>(</w:t>
-      </w:r>
-      <w:proofErr w:type="spellStart"/>
-      <w:r>
-        <w:t>salary_list</w:t>
-      </w:r>
-      <w:proofErr w:type="spellEnd"/>
-      <w:r>
-        <w:t>)):</w:t>
+      <w:r>
+        <w:t>for index range(len(salary_list)):</w:t>
       </w:r>
     </w:p>
     <w:p>
@@ -2843,15 +2159,8 @@
     </w:p>
     <w:p>
       <w:r>
-        <w:t>Va a crear una función que calcule los precios de entrada(</w:t>
-      </w:r>
-      <w:proofErr w:type="spellStart"/>
-      <w:r>
-        <w:t>admission_fee</w:t>
-      </w:r>
-      <w:proofErr w:type="spellEnd"/>
-      <w:r>
-        <w:t>) de acuerdo con las siguientes reglas:</w:t>
+        <w:lastRenderedPageBreak/>
+        <w:t>Va a crear una función que calcule los precios de entrada(admission_fee) de acuerdo con las siguientes reglas:</w:t>
       </w:r>
     </w:p>
     <w:p>
@@ -2872,35 +2181,14 @@
           <w:numId w:val="14"/>
         </w:numPr>
       </w:pPr>
-      <w:proofErr w:type="spellStart"/>
-      <w:r>
-        <w:t>if</w:t>
-      </w:r>
-      <w:proofErr w:type="spellEnd"/>
-      <w:r>
-        <w:t xml:space="preserve"> </w:t>
-      </w:r>
-      <w:proofErr w:type="spellStart"/>
-      <w:r>
-        <w:t>age</w:t>
-      </w:r>
-      <w:proofErr w:type="spellEnd"/>
-      <w:r>
-        <w:t xml:space="preserve"> &gt;=5 and </w:t>
-      </w:r>
-      <w:proofErr w:type="spellStart"/>
-      <w:r>
-        <w:t>sch</w:t>
+      <w:r>
+        <w:t>if age &gt;=5 and sch</w:t>
       </w:r>
       <w:r>
         <w:t>o</w:t>
       </w:r>
       <w:r>
-        <w:t>ol</w:t>
-      </w:r>
-      <w:proofErr w:type="spellEnd"/>
-      <w:r>
-        <w:t xml:space="preserve"> == True:</w:t>
+        <w:t>ol == True:</w:t>
       </w:r>
     </w:p>
     <w:p>
@@ -2911,29 +2199,8 @@
           <w:numId w:val="14"/>
         </w:numPr>
       </w:pPr>
-      <w:proofErr w:type="spellStart"/>
-      <w:r>
-        <w:t>elif</w:t>
-      </w:r>
-      <w:proofErr w:type="spellEnd"/>
-      <w:r>
-        <w:t xml:space="preserve"> </w:t>
-      </w:r>
-      <w:proofErr w:type="spellStart"/>
-      <w:r>
-        <w:t>age</w:t>
-      </w:r>
-      <w:proofErr w:type="spellEnd"/>
-      <w:r>
-        <w:t xml:space="preserve"> &gt;=5 and </w:t>
-      </w:r>
-      <w:proofErr w:type="spellStart"/>
-      <w:r>
-        <w:t>school</w:t>
-      </w:r>
-      <w:proofErr w:type="spellEnd"/>
-      <w:r>
-        <w:t xml:space="preserve"> == False:</w:t>
+      <w:r>
+        <w:t>elif age &gt;=5 and school == False:</w:t>
       </w:r>
     </w:p>
     <w:p>
@@ -2994,6 +2261,7 @@
     </w:p>
     <w:p>
       <w:r>
+        <w:lastRenderedPageBreak/>
         <w:t>Trabaja en un equipo que está desarrollando un juego.</w:t>
       </w:r>
     </w:p>
@@ -3015,53 +2283,12 @@
           <w:numId w:val="15"/>
         </w:numPr>
       </w:pPr>
-      <w:proofErr w:type="spellStart"/>
-      <w:r>
-        <w:t>From</w:t>
-      </w:r>
-      <w:proofErr w:type="spellEnd"/>
-      <w:r>
-        <w:t xml:space="preserve"> </w:t>
-      </w:r>
-      <w:proofErr w:type="spellStart"/>
-      <w:r>
-        <w:t>random</w:t>
-      </w:r>
-      <w:proofErr w:type="spellEnd"/>
-      <w:r>
-        <w:t xml:space="preserve"> </w:t>
-      </w:r>
-      <w:proofErr w:type="spellStart"/>
-      <w:r>
-        <w:t>import</w:t>
-      </w:r>
-      <w:proofErr w:type="spellEnd"/>
-      <w:r>
-        <w:t xml:space="preserve"> </w:t>
-      </w:r>
-      <w:proofErr w:type="spellStart"/>
-      <w:r>
-        <w:t>randrange</w:t>
-      </w:r>
-      <w:proofErr w:type="spellEnd"/>
+      <w:r>
+        <w:t>From random import randrange</w:t>
+      </w:r>
       <w:r>
         <w:br/>
-      </w:r>
-      <w:proofErr w:type="spellStart"/>
-      <w:r>
-        <w:t>print</w:t>
-      </w:r>
-      <w:proofErr w:type="spellEnd"/>
-      <w:r>
-        <w:t>(</w:t>
-      </w:r>
-      <w:proofErr w:type="spellStart"/>
-      <w:r>
-        <w:t>randrange</w:t>
-      </w:r>
-      <w:proofErr w:type="spellEnd"/>
-      <w:r>
-        <w:t>(5,105,5)</w:t>
+        <w:t>print(randrange(5,105,5)</w:t>
       </w:r>
     </w:p>
     <w:p>
@@ -3072,53 +2299,12 @@
           <w:numId w:val="15"/>
         </w:numPr>
       </w:pPr>
-      <w:proofErr w:type="spellStart"/>
-      <w:r>
-        <w:t>From</w:t>
-      </w:r>
-      <w:proofErr w:type="spellEnd"/>
-      <w:r>
-        <w:t xml:space="preserve"> </w:t>
-      </w:r>
-      <w:proofErr w:type="spellStart"/>
-      <w:r>
-        <w:t>random</w:t>
-      </w:r>
-      <w:proofErr w:type="spellEnd"/>
-      <w:r>
-        <w:t xml:space="preserve"> </w:t>
-      </w:r>
-      <w:proofErr w:type="spellStart"/>
-      <w:r>
-        <w:t>import</w:t>
-      </w:r>
-      <w:proofErr w:type="spellEnd"/>
-      <w:r>
-        <w:t xml:space="preserve"> </w:t>
-      </w:r>
-      <w:proofErr w:type="spellStart"/>
-      <w:r>
-        <w:t>randint</w:t>
-      </w:r>
-      <w:proofErr w:type="spellEnd"/>
+      <w:r>
+        <w:t>From random import randint</w:t>
+      </w:r>
       <w:r>
         <w:br/>
-      </w:r>
-      <w:proofErr w:type="spellStart"/>
-      <w:r>
-        <w:t>print</w:t>
-      </w:r>
-      <w:proofErr w:type="spellEnd"/>
-      <w:r>
-        <w:t>(</w:t>
-      </w:r>
-      <w:proofErr w:type="spellStart"/>
-      <w:r>
-        <w:t>randint</w:t>
-      </w:r>
-      <w:proofErr w:type="spellEnd"/>
-      <w:r>
-        <w:t>(1,20)*5</w:t>
+        <w:t>print(randint(1,20)*5</w:t>
       </w:r>
     </w:p>
     <w:p>
@@ -3179,6 +2365,7 @@
     </w:p>
     <w:p>
       <w:r>
+        <w:lastRenderedPageBreak/>
         <w:t>Va a escribir una función que aumentara la puntuación de los jugadores en una partida.</w:t>
       </w:r>
     </w:p>
@@ -3203,30 +2390,7 @@
       </w:r>
       <w:r>
         <w:br/>
-      </w:r>
-      <w:proofErr w:type="spellStart"/>
-      <w:r>
-        <w:t>def</w:t>
-      </w:r>
-      <w:proofErr w:type="spellEnd"/>
-      <w:r>
-        <w:t xml:space="preserve"> </w:t>
-      </w:r>
-      <w:proofErr w:type="spellStart"/>
-      <w:r>
-        <w:t>increment_score</w:t>
-      </w:r>
-      <w:proofErr w:type="spellEnd"/>
-      <w:r>
-        <w:t xml:space="preserve">(score, bonus, </w:t>
-      </w:r>
-      <w:proofErr w:type="spellStart"/>
-      <w:r>
-        <w:t>points</w:t>
-      </w:r>
-      <w:proofErr w:type="spellEnd"/>
-      <w:r>
-        <w:t xml:space="preserve"> = 1):               (Verdadero)</w:t>
+        <w:t>def increment_score(score, bonus, points = 1):               (Verdadero)</w:t>
       </w:r>
     </w:p>
     <w:p>
@@ -3239,36 +2403,12 @@
     </w:p>
     <w:p>
       <w:r>
-        <w:t xml:space="preserve">Si no cambia la línea 01 y se llama la función solo con dos parámetros, el valor del tercer parámetro será </w:t>
-      </w:r>
-      <w:proofErr w:type="spellStart"/>
-      <w:r>
-        <w:t>none</w:t>
-      </w:r>
-      <w:proofErr w:type="spellEnd"/>
-      <w:r>
-        <w:t>.                                                             (Falso)</w:t>
-      </w:r>
-    </w:p>
-    <w:p>
-      <w:r>
-        <w:t xml:space="preserve">La línea 03 </w:t>
-      </w:r>
-      <w:proofErr w:type="spellStart"/>
-      <w:r>
-        <w:t>tambien</w:t>
-      </w:r>
-      <w:proofErr w:type="spellEnd"/>
-      <w:r>
-        <w:t xml:space="preserve"> modifica el valor de la variable </w:t>
-      </w:r>
-      <w:proofErr w:type="spellStart"/>
-      <w:r>
-        <w:t>points</w:t>
-      </w:r>
-      <w:proofErr w:type="spellEnd"/>
-      <w:r>
-        <w:t xml:space="preserve"> declarada en la línea 06. (Falso)</w:t>
+        <w:t>Si no cambia la línea 01 y se llama la función solo con dos parámetros, el valor del tercer parámetro será none.                                                             (Falso)</w:t>
+      </w:r>
+    </w:p>
+    <w:p>
+      <w:r>
+        <w:t>La línea 03 tambien modifica el valor de la variable points declarada en la línea 06. (Falso)</w:t>
       </w:r>
     </w:p>
     <w:p>
@@ -3391,6 +2531,7 @@
     </w:p>
     <w:p>
       <w:r>
+        <w:lastRenderedPageBreak/>
         <w:t>Desarrolla una aplicación en Python para su compañía.</w:t>
       </w:r>
     </w:p>
@@ -3399,15 +2540,7 @@
         <w:t>Tiene que completar el código de forma</w:t>
       </w:r>
       <w:r>
-        <w:t xml:space="preserve"> que las instrucciones </w:t>
-      </w:r>
-      <w:proofErr w:type="spellStart"/>
-      <w:r>
-        <w:t>print</w:t>
-      </w:r>
-      <w:proofErr w:type="spellEnd"/>
-      <w:r>
-        <w:t xml:space="preserve"> sean correctas.</w:t>
+        <w:t xml:space="preserve"> que las instrucciones print sean correctas.</w:t>
       </w:r>
     </w:p>
     <w:p>
@@ -3428,27 +2561,9 @@
           <w:numId w:val="16"/>
         </w:numPr>
       </w:pPr>
-      <w:proofErr w:type="spellStart"/>
-      <w:r>
-        <w:t>If</w:t>
-      </w:r>
-      <w:proofErr w:type="spellEnd"/>
-      <w:r>
-        <w:t xml:space="preserve"> </w:t>
-      </w:r>
-      <w:proofErr w:type="spellStart"/>
-      <w:r>
-        <w:t>numList</w:t>
-      </w:r>
-      <w:proofErr w:type="spellEnd"/>
-      <w:r>
-        <w:t xml:space="preserve"> == </w:t>
-      </w:r>
-      <w:proofErr w:type="spellStart"/>
-      <w:r>
-        <w:t>alphaList</w:t>
-      </w:r>
-      <w:proofErr w:type="spellEnd"/>
+      <w:r>
+        <w:t>If numList == alphaList</w:t>
+      </w:r>
     </w:p>
     <w:p>
       <w:pPr>
@@ -3458,13 +2573,8 @@
           <w:numId w:val="16"/>
         </w:numPr>
       </w:pPr>
-      <w:proofErr w:type="spellStart"/>
-      <w:r>
-        <w:t>Else</w:t>
-      </w:r>
-      <w:proofErr w:type="spellEnd"/>
-      <w:r>
-        <w:t>:</w:t>
+      <w:r>
+        <w:t>Else:</w:t>
       </w:r>
     </w:p>
     <w:p>
@@ -3525,15 +2635,8 @@
     </w:p>
     <w:p>
       <w:r>
-        <w:t xml:space="preserve">Va a crear un script de comercio electrónico que </w:t>
-      </w:r>
-      <w:proofErr w:type="gramStart"/>
-      <w:r>
-        <w:t>aceptara</w:t>
-      </w:r>
-      <w:proofErr w:type="gramEnd"/>
-      <w:r>
-        <w:t xml:space="preserve"> texto de entrada del usuario y devolverá los datos en un formato delimitado por comas.</w:t>
+        <w:lastRenderedPageBreak/>
+        <w:t>Va a crear un script de comercio electrónico que aceptara texto de entrada del usuario y devolverá los datos en un formato delimitado por comas.</w:t>
       </w:r>
     </w:p>
     <w:p>
@@ -3542,73 +2645,12 @@
       </w:r>
     </w:p>
     <w:p>
-      <w:proofErr w:type="spellStart"/>
-      <w:r>
-        <w:t>Item</w:t>
-      </w:r>
-      <w:proofErr w:type="spellEnd"/>
-      <w:r>
-        <w:t xml:space="preserve"> = input(“</w:t>
-      </w:r>
-      <w:proofErr w:type="spellStart"/>
-      <w:r>
-        <w:t>Enter</w:t>
-      </w:r>
-      <w:proofErr w:type="spellEnd"/>
-      <w:r>
-        <w:t xml:space="preserve"> </w:t>
-      </w:r>
-      <w:proofErr w:type="spellStart"/>
-      <w:r>
-        <w:t>the</w:t>
-      </w:r>
-      <w:proofErr w:type="spellEnd"/>
-      <w:r>
-        <w:t xml:space="preserve"> </w:t>
-      </w:r>
-      <w:proofErr w:type="spellStart"/>
-      <w:r>
-        <w:t>item</w:t>
-      </w:r>
-      <w:proofErr w:type="spellEnd"/>
-      <w:r>
-        <w:t xml:space="preserve"> </w:t>
-      </w:r>
-      <w:proofErr w:type="spellStart"/>
-      <w:r>
-        <w:t>name</w:t>
-      </w:r>
-      <w:proofErr w:type="spellEnd"/>
-      <w:r>
-        <w:t>: “)</w:t>
+      <w:r>
+        <w:t>Item = input(“Enter the item name: “)</w:t>
       </w:r>
       <w:r>
         <w:br/>
-        <w:t>sales = input(“</w:t>
-      </w:r>
-      <w:proofErr w:type="spellStart"/>
-      <w:r>
-        <w:t>Enter</w:t>
-      </w:r>
-      <w:proofErr w:type="spellEnd"/>
-      <w:r>
-        <w:t xml:space="preserve"> </w:t>
-      </w:r>
-      <w:proofErr w:type="spellStart"/>
-      <w:r>
-        <w:t>the</w:t>
-      </w:r>
-      <w:proofErr w:type="spellEnd"/>
-      <w:r>
-        <w:t xml:space="preserve"> </w:t>
-      </w:r>
-      <w:proofErr w:type="spellStart"/>
-      <w:r>
-        <w:t>quantity</w:t>
-      </w:r>
-      <w:proofErr w:type="spellEnd"/>
-      <w:r>
-        <w:t>: “)</w:t>
+        <w:t>sales = input(“Enter the quantity: “)</w:t>
       </w:r>
     </w:p>
     <w:p>
@@ -3668,21 +2710,8 @@
           <w:numId w:val="18"/>
         </w:numPr>
       </w:pPr>
-      <w:proofErr w:type="spellStart"/>
-      <w:r>
-        <w:t>Print</w:t>
-      </w:r>
-      <w:proofErr w:type="spellEnd"/>
-      <w:r>
-        <w:t xml:space="preserve">(‘”’ + </w:t>
-      </w:r>
-      <w:proofErr w:type="spellStart"/>
-      <w:r>
-        <w:t>item</w:t>
-      </w:r>
-      <w:proofErr w:type="spellEnd"/>
-      <w:r>
-        <w:t xml:space="preserve"> + ‘”,’ + sales)</w:t>
+      <w:r>
+        <w:t>Print(‘”’ + item + ‘”,’ + sales)</w:t>
       </w:r>
     </w:p>
     <w:p>
@@ -3693,29 +2722,8 @@
           <w:numId w:val="18"/>
         </w:numPr>
       </w:pPr>
-      <w:proofErr w:type="spellStart"/>
-      <w:r>
-        <w:t>Print</w:t>
-      </w:r>
-      <w:proofErr w:type="spellEnd"/>
-      <w:r>
-        <w:t>(‘”{0}”,{1}”.</w:t>
-      </w:r>
-      <w:proofErr w:type="spellStart"/>
-      <w:r>
-        <w:t>format</w:t>
-      </w:r>
-      <w:proofErr w:type="spellEnd"/>
-      <w:r>
-        <w:t>(</w:t>
-      </w:r>
-      <w:proofErr w:type="spellStart"/>
-      <w:r>
-        <w:t>item</w:t>
-      </w:r>
-      <w:proofErr w:type="spellEnd"/>
-      <w:r>
-        <w:t>, sales))</w:t>
+      <w:r>
+        <w:t>Print(‘”{0}”,{1}”.format(item, sales))</w:t>
       </w:r>
     </w:p>
     <w:p>
@@ -3772,6 +2780,7 @@
     </w:p>
     <w:p>
       <w:r>
+        <w:lastRenderedPageBreak/>
         <w:t xml:space="preserve">Una empresa necesita ayuda para actualizar su sistema de archivos. Debe crear un programa de manipulación de archivos </w:t>
       </w:r>
       <w:r>
@@ -3799,31 +2808,7 @@
         </w:numPr>
       </w:pPr>
       <w:r>
-        <w:t>Agregue la frase “</w:t>
-      </w:r>
-      <w:proofErr w:type="spellStart"/>
-      <w:r>
-        <w:t>End</w:t>
-      </w:r>
-      <w:proofErr w:type="spellEnd"/>
-      <w:r>
-        <w:t xml:space="preserve"> </w:t>
-      </w:r>
-      <w:proofErr w:type="spellStart"/>
-      <w:r>
-        <w:t>of</w:t>
-      </w:r>
-      <w:proofErr w:type="spellEnd"/>
-      <w:r>
-        <w:t xml:space="preserve"> </w:t>
-      </w:r>
-      <w:proofErr w:type="spellStart"/>
-      <w:r>
-        <w:t>listing</w:t>
-      </w:r>
-      <w:proofErr w:type="spellEnd"/>
-      <w:r>
-        <w:t>” al archivo.</w:t>
+        <w:t>Agregue la frase “End of listing” al archivo.</w:t>
       </w:r>
     </w:p>
     <w:p>
@@ -3861,11 +2846,9 @@
           <w:numId w:val="20"/>
         </w:numPr>
       </w:pPr>
-      <w:proofErr w:type="spellStart"/>
       <w:r>
         <w:t>File.write</w:t>
       </w:r>
-      <w:proofErr w:type="spellEnd"/>
     </w:p>
     <w:p>
       <w:r>
@@ -3922,6 +2905,7 @@
     </w:p>
     <w:p>
       <w:r>
+        <w:lastRenderedPageBreak/>
         <w:t xml:space="preserve">R= </w:t>
       </w:r>
     </w:p>
@@ -3934,18 +2918,10 @@
         </w:numPr>
       </w:pPr>
       <w:r>
-        <w:t xml:space="preserve">Una instrucción try puede tener una o varias clausulas </w:t>
-      </w:r>
-      <w:proofErr w:type="spellStart"/>
-      <w:r>
-        <w:t>exce</w:t>
-      </w:r>
-      <w:r>
-        <w:t>pt</w:t>
-      </w:r>
-      <w:proofErr w:type="spellEnd"/>
-      <w:r>
-        <w:t xml:space="preserve"> (Verdadero)</w:t>
+        <w:t>Una instrucción try puede tener una o varias clausulas exce</w:t>
+      </w:r>
+      <w:r>
+        <w:t>pt (Verdadero)</w:t>
       </w:r>
     </w:p>
     <w:p>
@@ -3957,31 +2933,7 @@
         </w:numPr>
       </w:pPr>
       <w:r>
-        <w:t xml:space="preserve">Una instrucción try puede tener una </w:t>
-      </w:r>
-      <w:proofErr w:type="spellStart"/>
-      <w:r>
-        <w:t>clausula</w:t>
-      </w:r>
-      <w:proofErr w:type="spellEnd"/>
-      <w:r>
-        <w:t xml:space="preserve"> </w:t>
-      </w:r>
-      <w:proofErr w:type="spellStart"/>
-      <w:r>
-        <w:t>finally</w:t>
-      </w:r>
-      <w:proofErr w:type="spellEnd"/>
-      <w:r>
-        <w:t xml:space="preserve"> sin una cláusula </w:t>
-      </w:r>
-      <w:proofErr w:type="spellStart"/>
-      <w:r>
-        <w:t>except</w:t>
-      </w:r>
-      <w:proofErr w:type="spellEnd"/>
-      <w:r>
-        <w:t xml:space="preserve"> (Verdadero)</w:t>
+        <w:t>Una instrucción try puede tener una clausula finally sin una cláusula except (Verdadero)</w:t>
       </w:r>
     </w:p>
     <w:p>
@@ -3993,31 +2945,7 @@
         </w:numPr>
       </w:pPr>
       <w:r>
-        <w:t xml:space="preserve">Una instrucción try puede tener una </w:t>
-      </w:r>
-      <w:proofErr w:type="spellStart"/>
-      <w:r>
-        <w:t>clausula</w:t>
-      </w:r>
-      <w:proofErr w:type="spellEnd"/>
-      <w:r>
-        <w:t xml:space="preserve"> </w:t>
-      </w:r>
-      <w:proofErr w:type="spellStart"/>
-      <w:r>
-        <w:t>finally</w:t>
-      </w:r>
-      <w:proofErr w:type="spellEnd"/>
-      <w:r>
-        <w:t xml:space="preserve"> y una cláusula </w:t>
-      </w:r>
-      <w:proofErr w:type="spellStart"/>
-      <w:r>
-        <w:t>exceot</w:t>
-      </w:r>
-      <w:proofErr w:type="spellEnd"/>
-      <w:r>
-        <w:t xml:space="preserve"> (Verdadero)</w:t>
+        <w:t>Una instrucción try puede tener una clausula finally y una cláusula exceot (Verdadero)</w:t>
       </w:r>
     </w:p>
     <w:p>
@@ -4029,15 +2957,7 @@
         </w:numPr>
       </w:pPr>
       <w:r>
-        <w:t xml:space="preserve">Una instrucción try puede tener una o varias clausulas </w:t>
-      </w:r>
-      <w:proofErr w:type="spellStart"/>
-      <w:r>
-        <w:t>finally</w:t>
-      </w:r>
-      <w:proofErr w:type="spellEnd"/>
-      <w:r>
-        <w:t>. (falso</w:t>
+        <w:t>Una instrucción try puede tener una o varias clausulas finally. (falso</w:t>
       </w:r>
     </w:p>
     <w:p/>
@@ -4094,84 +3014,35 @@
     <w:p/>
     <w:p>
       <w:r>
+        <w:t>Pregunta 30</w:t>
+      </w:r>
+    </w:p>
+    <w:p>
+      <w:r>
+        <w:t>Va a escribir una función que opere con archivos.</w:t>
+      </w:r>
+    </w:p>
+    <w:p>
+      <w:r>
         <w:lastRenderedPageBreak/>
-        <w:t>Pregunta 30</w:t>
-      </w:r>
-    </w:p>
-    <w:p>
-      <w:r>
-        <w:t>Va a escribir una función que opere con archivos.</w:t>
-      </w:r>
-    </w:p>
-    <w:p>
-      <w:r>
-        <w:t xml:space="preserve">Tiene que asegurarse de que la función devuelva </w:t>
-      </w:r>
-      <w:proofErr w:type="spellStart"/>
-      <w:r>
-        <w:t>None</w:t>
-      </w:r>
-      <w:proofErr w:type="spellEnd"/>
-      <w:r>
-        <w:t xml:space="preserve"> si el archivo no existe. Si existe, la función deberá devolver la primera línea.</w:t>
-      </w:r>
-    </w:p>
-    <w:p>
-      <w:proofErr w:type="spellStart"/>
-      <w:r>
-        <w:t>Ecribe</w:t>
-      </w:r>
-      <w:proofErr w:type="spellEnd"/>
-      <w:r>
-        <w:t xml:space="preserve"> el siguiente código:</w:t>
-      </w:r>
-    </w:p>
-    <w:p>
-      <w:proofErr w:type="spellStart"/>
-      <w:r>
-        <w:t>Import</w:t>
-      </w:r>
-      <w:proofErr w:type="spellEnd"/>
-      <w:r>
-        <w:t xml:space="preserve"> os</w:t>
+        <w:t>Tiene que asegurarse de que la función devuelva None si el archivo no existe. Si existe, la función deberá devolver la primera línea.</w:t>
+      </w:r>
+    </w:p>
+    <w:p>
+      <w:r>
+        <w:t>Ecribe el siguiente código:</w:t>
+      </w:r>
+    </w:p>
+    <w:p>
+      <w:r>
+        <w:t>Import os</w:t>
       </w:r>
       <w:r>
         <w:br/>
-      </w:r>
-      <w:proofErr w:type="spellStart"/>
-      <w:r>
-        <w:t>def</w:t>
-      </w:r>
-      <w:proofErr w:type="spellEnd"/>
-      <w:r>
-        <w:t xml:space="preserve"> </w:t>
-      </w:r>
-      <w:proofErr w:type="spellStart"/>
-      <w:r>
-        <w:t>get_first_line</w:t>
-      </w:r>
-      <w:proofErr w:type="spellEnd"/>
-      <w:r>
-        <w:t>(</w:t>
-      </w:r>
-      <w:proofErr w:type="spellStart"/>
-      <w:r>
-        <w:t>filename</w:t>
-      </w:r>
-      <w:proofErr w:type="spellEnd"/>
-      <w:r>
-        <w:t xml:space="preserve">, </w:t>
-      </w:r>
-      <w:proofErr w:type="spellStart"/>
-      <w:r>
-        <w:t>mo</w:t>
-      </w:r>
-      <w:r>
-        <w:t>de</w:t>
-      </w:r>
-      <w:proofErr w:type="spellEnd"/>
-      <w:r>
-        <w:t>)</w:t>
+        <w:t>def get_first_line(filename, mo</w:t>
+      </w:r>
+      <w:r>
+        <w:t>de)</w:t>
       </w:r>
     </w:p>
     <w:p>
@@ -4192,29 +3063,8 @@
           <w:numId w:val="21"/>
         </w:numPr>
       </w:pPr>
-      <w:proofErr w:type="spellStart"/>
-      <w:r>
-        <w:t>If</w:t>
-      </w:r>
-      <w:proofErr w:type="spellEnd"/>
-      <w:r>
-        <w:t xml:space="preserve"> </w:t>
-      </w:r>
-      <w:proofErr w:type="spellStart"/>
-      <w:r>
-        <w:t>os.path.isfile</w:t>
-      </w:r>
-      <w:proofErr w:type="spellEnd"/>
-      <w:r>
-        <w:t>(</w:t>
-      </w:r>
-      <w:proofErr w:type="spellStart"/>
-      <w:r>
-        <w:t>filename</w:t>
-      </w:r>
-      <w:proofErr w:type="spellEnd"/>
-      <w:r>
-        <w:t>):</w:t>
+      <w:r>
+        <w:t>If os.path.isfile(filename):</w:t>
       </w:r>
     </w:p>
     <w:p>
@@ -4225,21 +3075,8 @@
           <w:numId w:val="21"/>
         </w:numPr>
       </w:pPr>
-      <w:proofErr w:type="spellStart"/>
-      <w:r>
-        <w:t>With</w:t>
-      </w:r>
-      <w:proofErr w:type="spellEnd"/>
-      <w:r>
-        <w:t xml:space="preserve"> open(</w:t>
-      </w:r>
-      <w:proofErr w:type="spellStart"/>
-      <w:r>
-        <w:t>filename</w:t>
-      </w:r>
-      <w:proofErr w:type="spellEnd"/>
-      <w:r>
-        <w:t>, ‘r’ as  file:</w:t>
+      <w:r>
+        <w:t>With open(filename, ‘r’ as  file:</w:t>
       </w:r>
     </w:p>
     <w:p>
@@ -4250,21 +3087,8 @@
           <w:numId w:val="21"/>
         </w:numPr>
       </w:pPr>
-      <w:proofErr w:type="spellStart"/>
-      <w:r>
-        <w:t>Return</w:t>
-      </w:r>
-      <w:proofErr w:type="spellEnd"/>
-      <w:r>
-        <w:t xml:space="preserve"> </w:t>
-      </w:r>
-      <w:proofErr w:type="spellStart"/>
-      <w:r>
-        <w:t>file.readine</w:t>
-      </w:r>
-      <w:proofErr w:type="spellEnd"/>
-      <w:r>
-        <w:t>()</w:t>
+      <w:r>
+        <w:t>Return file.readine()</w:t>
       </w:r>
     </w:p>
     <w:p>
@@ -4275,13 +3099,8 @@
           <w:numId w:val="21"/>
         </w:numPr>
       </w:pPr>
-      <w:proofErr w:type="spellStart"/>
-      <w:r>
-        <w:t>Else</w:t>
-      </w:r>
-      <w:proofErr w:type="spellEnd"/>
-      <w:r>
-        <w:t>:</w:t>
+      <w:r>
+        <w:t>Else:</w:t>
       </w:r>
     </w:p>
     <w:p>
@@ -4292,19 +3111,9 @@
           <w:numId w:val="21"/>
         </w:numPr>
       </w:pPr>
-      <w:proofErr w:type="spellStart"/>
-      <w:r>
-        <w:t>Return</w:t>
-      </w:r>
-      <w:proofErr w:type="spellEnd"/>
-      <w:r>
-        <w:t xml:space="preserve"> </w:t>
-      </w:r>
-      <w:proofErr w:type="spellStart"/>
-      <w:r>
-        <w:t>None</w:t>
-      </w:r>
-      <w:proofErr w:type="spellEnd"/>
+      <w:r>
+        <w:t>Return None</w:t>
+      </w:r>
     </w:p>
     <w:p>
       <w:r>
@@ -4354,29 +3163,13 @@
     <w:p/>
     <w:p>
       <w:r>
+        <w:t>Pregunta 31</w:t>
+      </w:r>
+    </w:p>
+    <w:p>
+      <w:r>
         <w:lastRenderedPageBreak/>
-        <w:t>Pregunta 31</w:t>
-      </w:r>
-    </w:p>
-    <w:p>
-      <w:r>
-        <w:t>Escribe un programa en Python para determinar si el numero (</w:t>
-      </w:r>
-      <w:proofErr w:type="spellStart"/>
-      <w:r>
-        <w:t>num</w:t>
-      </w:r>
-      <w:proofErr w:type="spellEnd"/>
-      <w:r>
-        <w:t xml:space="preserve">) que escriben los usuarios tiene uno, dos o </w:t>
-      </w:r>
-      <w:proofErr w:type="spellStart"/>
-      <w:r>
-        <w:t>mas</w:t>
-      </w:r>
-      <w:proofErr w:type="spellEnd"/>
-      <w:r>
-        <w:t xml:space="preserve"> de dos dígitos (dígitos).</w:t>
+        <w:t>Escribe un programa en Python para determinar si el numero (num) que escriben los usuarios tiene uno, dos o mas de dos dígitos (dígitos).</w:t>
       </w:r>
     </w:p>
     <w:p>
@@ -4397,29 +3190,8 @@
           <w:numId w:val="23"/>
         </w:numPr>
       </w:pPr>
-      <w:proofErr w:type="spellStart"/>
-      <w:r>
-        <w:t>If</w:t>
-      </w:r>
-      <w:proofErr w:type="spellEnd"/>
-      <w:r>
-        <w:t xml:space="preserve"> </w:t>
-      </w:r>
-      <w:proofErr w:type="spellStart"/>
-      <w:r>
-        <w:t>num</w:t>
-      </w:r>
-      <w:proofErr w:type="spellEnd"/>
-      <w:r>
-        <w:t xml:space="preserve"> &gt; -10 and </w:t>
-      </w:r>
-      <w:proofErr w:type="spellStart"/>
-      <w:r>
-        <w:t>num</w:t>
-      </w:r>
-      <w:proofErr w:type="spellEnd"/>
-      <w:r>
-        <w:t xml:space="preserve"> &lt; 10</w:t>
+      <w:r>
+        <w:t>If num &gt; -10 and num &lt; 10</w:t>
       </w:r>
     </w:p>
     <w:p>
@@ -4430,21 +3202,8 @@
           <w:numId w:val="23"/>
         </w:numPr>
       </w:pPr>
-      <w:proofErr w:type="spellStart"/>
-      <w:r>
-        <w:t>Elif</w:t>
-      </w:r>
-      <w:proofErr w:type="spellEnd"/>
-      <w:r>
-        <w:t xml:space="preserve"> </w:t>
-      </w:r>
-      <w:proofErr w:type="spellStart"/>
-      <w:r>
-        <w:t>num</w:t>
-      </w:r>
-      <w:proofErr w:type="spellEnd"/>
-      <w:r>
-        <w:t xml:space="preserve"> &gt; -100 and &lt; 100</w:t>
+      <w:r>
+        <w:t>Elif num &gt; -100 and &lt; 100</w:t>
       </w:r>
     </w:p>
     <w:p>
@@ -4455,11 +3214,9 @@
           <w:numId w:val="23"/>
         </w:numPr>
       </w:pPr>
-      <w:proofErr w:type="spellStart"/>
       <w:r>
         <w:t>else</w:t>
       </w:r>
-      <w:proofErr w:type="spellEnd"/>
     </w:p>
     <w:p>
       <w:r>
@@ -4513,12 +3270,12 @@
     <w:p/>
     <w:p>
       <w:r>
+        <w:t xml:space="preserve">Pregunta 32 </w:t>
+      </w:r>
+    </w:p>
+    <w:p>
+      <w:r>
         <w:lastRenderedPageBreak/>
-        <w:t xml:space="preserve">Pregunta 32 </w:t>
-      </w:r>
-    </w:p>
-    <w:p>
-      <w:r>
         <w:t xml:space="preserve">Va a crear un script en Python para evaluar </w:t>
       </w:r>
       <w:r>
@@ -4530,15 +3287,7 @@
         <w:t xml:space="preserve">¿Qué cuatro segmentos de código debe usar para desarrollar la solución </w:t>
       </w:r>
       <w:r>
-        <w:t xml:space="preserve">y en </w:t>
-      </w:r>
-      <w:proofErr w:type="spellStart"/>
-      <w:r>
-        <w:t>que</w:t>
-      </w:r>
-      <w:proofErr w:type="spellEnd"/>
-      <w:r>
-        <w:t xml:space="preserve"> orden?</w:t>
+        <w:t>y en que orden?</w:t>
       </w:r>
     </w:p>
     <w:p>
@@ -4549,37 +3298,8 @@
           <w:numId w:val="24"/>
         </w:numPr>
       </w:pPr>
-      <w:proofErr w:type="spellStart"/>
-      <w:r>
-        <w:t>Name</w:t>
-      </w:r>
-      <w:proofErr w:type="spellEnd"/>
-      <w:r>
-        <w:t xml:space="preserve"> = input(“</w:t>
-      </w:r>
-      <w:proofErr w:type="spellStart"/>
-      <w:r>
-        <w:t>Enter</w:t>
-      </w:r>
-      <w:proofErr w:type="spellEnd"/>
-      <w:r>
-        <w:t xml:space="preserve"> </w:t>
-      </w:r>
-      <w:proofErr w:type="spellStart"/>
-      <w:r>
-        <w:t>your</w:t>
-      </w:r>
-      <w:proofErr w:type="spellEnd"/>
-      <w:r>
-        <w:t xml:space="preserve"> </w:t>
-      </w:r>
-      <w:proofErr w:type="spellStart"/>
-      <w:r>
-        <w:t>name</w:t>
-      </w:r>
-      <w:proofErr w:type="spellEnd"/>
-      <w:r>
-        <w:t>: “)</w:t>
+      <w:r>
+        <w:t>Name = input(“Enter your name: “)</w:t>
       </w:r>
     </w:p>
     <w:p>
@@ -4590,56 +3310,12 @@
           <w:numId w:val="24"/>
         </w:numPr>
       </w:pPr>
-      <w:proofErr w:type="spellStart"/>
-      <w:r>
-        <w:t>If</w:t>
-      </w:r>
-      <w:proofErr w:type="spellEnd"/>
-      <w:r>
-        <w:t xml:space="preserve"> </w:t>
-      </w:r>
-      <w:proofErr w:type="spellStart"/>
-      <w:r>
-        <w:t>name.lower</w:t>
-      </w:r>
-      <w:proofErr w:type="spellEnd"/>
-      <w:r>
-        <w:t xml:space="preserve">() == </w:t>
-      </w:r>
-      <w:proofErr w:type="spellStart"/>
-      <w:r>
-        <w:t>name</w:t>
-      </w:r>
-      <w:proofErr w:type="spellEnd"/>
-      <w:r>
-        <w:t>:</w:t>
+      <w:r>
+        <w:t>If name.lower() == name:</w:t>
       </w:r>
       <w:r>
         <w:br/>
-      </w:r>
-      <w:proofErr w:type="spellStart"/>
-      <w:r>
-        <w:t>print</w:t>
-      </w:r>
-      <w:proofErr w:type="spellEnd"/>
-      <w:r>
-        <w:t>(</w:t>
-      </w:r>
-      <w:proofErr w:type="spellStart"/>
-      <w:r>
-        <w:t>name</w:t>
-      </w:r>
-      <w:proofErr w:type="spellEnd"/>
-      <w:r>
-        <w:t xml:space="preserve">, “isa ll </w:t>
-      </w:r>
-      <w:proofErr w:type="spellStart"/>
-      <w:r>
-        <w:t>lower</w:t>
-      </w:r>
-      <w:proofErr w:type="spellEnd"/>
-      <w:r>
-        <w:t xml:space="preserve"> case”)</w:t>
+        <w:t>print(name, “isa ll lower case”)</w:t>
       </w:r>
     </w:p>
     <w:p>
@@ -4650,72 +3326,12 @@
           <w:numId w:val="24"/>
         </w:numPr>
       </w:pPr>
-      <w:proofErr w:type="spellStart"/>
-      <w:r>
-        <w:t>Elif</w:t>
-      </w:r>
-      <w:proofErr w:type="spellEnd"/>
-      <w:r>
-        <w:t xml:space="preserve"> </w:t>
-      </w:r>
-      <w:proofErr w:type="spellStart"/>
-      <w:r>
-        <w:t>name.upper</w:t>
-      </w:r>
-      <w:proofErr w:type="spellEnd"/>
-      <w:r>
-        <w:t xml:space="preserve">() == </w:t>
-      </w:r>
-      <w:proofErr w:type="spellStart"/>
-      <w:r>
-        <w:t>name</w:t>
-      </w:r>
-      <w:proofErr w:type="spellEnd"/>
-      <w:r>
-        <w:t>:</w:t>
+      <w:r>
+        <w:t>Elif name.upper() == name:</w:t>
       </w:r>
       <w:r>
         <w:br/>
-      </w:r>
-      <w:proofErr w:type="spellStart"/>
-      <w:r>
-        <w:t>print</w:t>
-      </w:r>
-      <w:proofErr w:type="spellEnd"/>
-      <w:r>
-        <w:t>(</w:t>
-      </w:r>
-      <w:proofErr w:type="spellStart"/>
-      <w:r>
-        <w:t>name</w:t>
-      </w:r>
-      <w:proofErr w:type="spellEnd"/>
-      <w:r>
-        <w:t>, “</w:t>
-      </w:r>
-      <w:proofErr w:type="spellStart"/>
-      <w:r>
-        <w:t>is</w:t>
-      </w:r>
-      <w:proofErr w:type="spellEnd"/>
-      <w:r>
-        <w:t xml:space="preserve"> </w:t>
-      </w:r>
-      <w:proofErr w:type="spellStart"/>
-      <w:r>
-        <w:t>all</w:t>
-      </w:r>
-      <w:proofErr w:type="spellEnd"/>
-      <w:r>
-        <w:t xml:space="preserve"> </w:t>
-      </w:r>
-      <w:proofErr w:type="spellStart"/>
-      <w:r>
-        <w:t>upper</w:t>
-      </w:r>
-      <w:proofErr w:type="spellEnd"/>
-      <w:r>
-        <w:t xml:space="preserve"> case.”</w:t>
+        <w:t>print(name, “is all upper case.”</w:t>
       </w:r>
       <w:r>
         <w:t>)</w:t>
@@ -4904,16 +3520,11 @@
           <w:numId w:val="26"/>
         </w:numPr>
       </w:pPr>
-      <w:proofErr w:type="spellStart"/>
       <w:r>
         <w:t>Os.p</w:t>
       </w:r>
       <w:r>
-        <w:t>ath.isfile</w:t>
-      </w:r>
-      <w:proofErr w:type="spellEnd"/>
-      <w:r>
-        <w:t>(‘myFile.txt’)</w:t>
+        <w:t>ath.isfile(‘myFile.txt’)</w:t>
       </w:r>
     </w:p>
     <w:p>
@@ -4924,21 +3535,8 @@
           <w:numId w:val="26"/>
         </w:numPr>
       </w:pPr>
-      <w:proofErr w:type="spellStart"/>
-      <w:r>
-        <w:t>Print</w:t>
-      </w:r>
-      <w:proofErr w:type="spellEnd"/>
-      <w:r>
-        <w:t>(</w:t>
-      </w:r>
-      <w:proofErr w:type="spellStart"/>
-      <w:r>
-        <w:t>file.read</w:t>
-      </w:r>
-      <w:proofErr w:type="spellEnd"/>
-      <w:r>
-        <w:t>())</w:t>
+      <w:r>
+        <w:t>Print(file.read())</w:t>
       </w:r>
     </w:p>
     <w:p>
@@ -5182,15 +3780,7 @@
     </w:p>
     <w:p>
       <w:r>
-        <w:t>Escribe el siguiente código para determinar la nota final de los alumnos en función de su nota (grade) y clasificación (</w:t>
-      </w:r>
-      <w:proofErr w:type="spellStart"/>
-      <w:r>
-        <w:t>ranck</w:t>
-      </w:r>
-      <w:proofErr w:type="spellEnd"/>
-      <w:r>
-        <w:t>) actuales:</w:t>
+        <w:t>Escribe el siguiente código para determinar la nota final de los alumnos en función de su nota (grade) y clasificación (ranck) actuales:</w:t>
       </w:r>
     </w:p>
     <w:p>

</xml_diff>